<commit_message>
RESUM ESTRUCTURES I Actualización automática - 04/04/2025
</commit_message>
<xml_diff>
--- a/NF 4 Estructures I/Resum Estructures I.docx
+++ b/NF 4 Estructures I/Resum Estructures I.docx
@@ -72,14 +72,14 @@
         </w:tblCellMar>
       </w:tblPr>
       <w:tblGrid>
-        <w:gridCol w:w="7285"/>
+        <w:gridCol w:w="7284"/>
         <w:gridCol w:w="7285"/>
       </w:tblGrid>
       <w:tr>
         <w:trPr/>
         <w:tc>
           <w:tcPr>
-            <w:tcW w:w="7285" w:type="dxa"/>
+            <w:tcW w:w="7284" w:type="dxa"/>
             <w:tcBorders>
               <w:top w:val="single" w:sz="4" w:space="0" w:color="000000"/>
               <w:left w:val="single" w:sz="4" w:space="0" w:color="000000"/>
@@ -89,6 +89,7 @@
           <w:p>
             <w:pPr>
               <w:pStyle w:val="Normal"/>
+              <w:widowControl w:val="false"/>
               <w:bidi w:val="0"/>
               <w:jc w:val="left"/>
               <w:rPr>
@@ -116,6 +117,7 @@
           <w:p>
             <w:pPr>
               <w:pStyle w:val="Contenidodelatabla"/>
+              <w:widowControl w:val="false"/>
               <w:bidi w:val="0"/>
               <w:jc w:val="left"/>
               <w:rPr>
@@ -137,7 +139,7 @@
         </w:trPr>
         <w:tc>
           <w:tcPr>
-            <w:tcW w:w="7285" w:type="dxa"/>
+            <w:tcW w:w="7284" w:type="dxa"/>
             <w:tcBorders>
               <w:left w:val="single" w:sz="4" w:space="0" w:color="000000"/>
               <w:bottom w:val="single" w:sz="4" w:space="0" w:color="000000"/>
@@ -146,6 +148,7 @@
           <w:p>
             <w:pPr>
               <w:pStyle w:val="Normal"/>
+              <w:widowControl w:val="false"/>
               <w:bidi w:val="0"/>
               <w:jc w:val="left"/>
               <w:rPr>
@@ -200,6 +203,7 @@
           <w:p>
             <w:pPr>
               <w:pStyle w:val="Normal"/>
+              <w:widowControl w:val="false"/>
               <w:bidi w:val="0"/>
               <w:jc w:val="left"/>
               <w:rPr>
@@ -221,6 +225,7 @@
           <w:p>
             <w:pPr>
               <w:pStyle w:val="Normal"/>
+              <w:widowControl w:val="false"/>
               <w:bidi w:val="0"/>
               <w:jc w:val="left"/>
               <w:rPr>
@@ -242,25 +247,27 @@
           <w:p>
             <w:pPr>
               <w:pStyle w:val="Normal"/>
-              <w:bidi w:val="0"/>
-              <w:jc w:val="left"/>
-              <w:rPr>
-                <w:rFonts w:ascii="Arial" w:hAnsi="Arial"/>
-                <w:sz w:val="16"/>
-                <w:szCs w:val="16"/>
-              </w:rPr>
-            </w:pPr>
-            <w:r>
-              <w:rPr>
-                <w:rFonts w:ascii="Arial" w:hAnsi="Arial"/>
-                <w:sz w:val="16"/>
-                <w:szCs w:val="16"/>
-              </w:rPr>
-            </w:r>
-          </w:p>
-          <w:p>
-            <w:pPr>
-              <w:pStyle w:val="Normal"/>
+              <w:widowControl w:val="false"/>
+              <w:bidi w:val="0"/>
+              <w:jc w:val="left"/>
+              <w:rPr>
+                <w:rFonts w:ascii="Arial" w:hAnsi="Arial"/>
+                <w:sz w:val="16"/>
+                <w:szCs w:val="16"/>
+              </w:rPr>
+            </w:pPr>
+            <w:r>
+              <w:rPr>
+                <w:rFonts w:ascii="Arial" w:hAnsi="Arial"/>
+                <w:sz w:val="16"/>
+                <w:szCs w:val="16"/>
+              </w:rPr>
+            </w:r>
+          </w:p>
+          <w:p>
+            <w:pPr>
+              <w:pStyle w:val="Normal"/>
+              <w:widowControl w:val="false"/>
               <w:bidi w:val="0"/>
               <w:jc w:val="left"/>
               <w:rPr>
@@ -283,6 +290,7 @@
           <w:p>
             <w:pPr>
               <w:pStyle w:val="Normal"/>
+              <w:widowControl w:val="false"/>
               <w:bidi w:val="0"/>
               <w:jc w:val="left"/>
               <w:rPr>
@@ -304,6 +312,7 @@
           <w:p>
             <w:pPr>
               <w:pStyle w:val="Normal"/>
+              <w:widowControl w:val="false"/>
               <w:bidi w:val="0"/>
               <w:jc w:val="left"/>
               <w:rPr>
@@ -326,6 +335,7 @@
           <w:p>
             <w:pPr>
               <w:pStyle w:val="Normal"/>
+              <w:widowControl w:val="false"/>
               <w:bidi w:val="0"/>
               <w:jc w:val="left"/>
               <w:rPr>
@@ -355,25 +365,27 @@
           <w:p>
             <w:pPr>
               <w:pStyle w:val="Normal"/>
-              <w:bidi w:val="0"/>
-              <w:jc w:val="left"/>
-              <w:rPr>
-                <w:rFonts w:ascii="Arial" w:hAnsi="Arial"/>
-                <w:sz w:val="16"/>
-                <w:szCs w:val="16"/>
-              </w:rPr>
-            </w:pPr>
-            <w:r>
-              <w:rPr>
-                <w:rFonts w:ascii="Arial" w:hAnsi="Arial"/>
-                <w:sz w:val="16"/>
-                <w:szCs w:val="16"/>
-              </w:rPr>
-            </w:r>
-          </w:p>
-          <w:p>
-            <w:pPr>
-              <w:pStyle w:val="Normal"/>
+              <w:widowControl w:val="false"/>
+              <w:bidi w:val="0"/>
+              <w:jc w:val="left"/>
+              <w:rPr>
+                <w:rFonts w:ascii="Arial" w:hAnsi="Arial"/>
+                <w:sz w:val="16"/>
+                <w:szCs w:val="16"/>
+              </w:rPr>
+            </w:pPr>
+            <w:r>
+              <w:rPr>
+                <w:rFonts w:ascii="Arial" w:hAnsi="Arial"/>
+                <w:sz w:val="16"/>
+                <w:szCs w:val="16"/>
+              </w:rPr>
+            </w:r>
+          </w:p>
+          <w:p>
+            <w:pPr>
+              <w:pStyle w:val="Normal"/>
+              <w:widowControl w:val="false"/>
               <w:bidi w:val="0"/>
               <w:jc w:val="left"/>
               <w:rPr>
@@ -395,6 +407,7 @@
           <w:p>
             <w:pPr>
               <w:pStyle w:val="Normal"/>
+              <w:widowControl w:val="false"/>
               <w:bidi w:val="0"/>
               <w:jc w:val="left"/>
               <w:rPr>
@@ -418,6 +431,7 @@
           <w:p>
             <w:pPr>
               <w:pStyle w:val="Normal"/>
+              <w:widowControl w:val="false"/>
               <w:bidi w:val="0"/>
               <w:jc w:val="left"/>
               <w:rPr>
@@ -443,6 +457,7 @@
           <w:p>
             <w:pPr>
               <w:pStyle w:val="Normal"/>
+              <w:widowControl w:val="false"/>
               <w:bidi w:val="0"/>
               <w:jc w:val="left"/>
               <w:rPr>
@@ -464,25 +479,27 @@
           <w:p>
             <w:pPr>
               <w:pStyle w:val="Normal"/>
-              <w:bidi w:val="0"/>
-              <w:jc w:val="left"/>
-              <w:rPr>
-                <w:rFonts w:ascii="Arial" w:hAnsi="Arial"/>
-                <w:sz w:val="16"/>
-                <w:szCs w:val="16"/>
-              </w:rPr>
-            </w:pPr>
-            <w:r>
-              <w:rPr>
-                <w:rFonts w:ascii="Arial" w:hAnsi="Arial"/>
-                <w:sz w:val="16"/>
-                <w:szCs w:val="16"/>
-              </w:rPr>
-            </w:r>
-          </w:p>
-          <w:p>
-            <w:pPr>
-              <w:pStyle w:val="Normal"/>
+              <w:widowControl w:val="false"/>
+              <w:bidi w:val="0"/>
+              <w:jc w:val="left"/>
+              <w:rPr>
+                <w:rFonts w:ascii="Arial" w:hAnsi="Arial"/>
+                <w:sz w:val="16"/>
+                <w:szCs w:val="16"/>
+              </w:rPr>
+            </w:pPr>
+            <w:r>
+              <w:rPr>
+                <w:rFonts w:ascii="Arial" w:hAnsi="Arial"/>
+                <w:sz w:val="16"/>
+                <w:szCs w:val="16"/>
+              </w:rPr>
+            </w:r>
+          </w:p>
+          <w:p>
+            <w:pPr>
+              <w:pStyle w:val="Normal"/>
+              <w:widowControl w:val="false"/>
               <w:bidi w:val="0"/>
               <w:jc w:val="left"/>
               <w:rPr>
@@ -504,6 +521,7 @@
           <w:p>
             <w:pPr>
               <w:pStyle w:val="Normal"/>
+              <w:widowControl w:val="false"/>
               <w:bidi w:val="0"/>
               <w:jc w:val="left"/>
               <w:rPr>
@@ -526,6 +544,7 @@
           <w:p>
             <w:pPr>
               <w:pStyle w:val="Normal"/>
+              <w:widowControl w:val="false"/>
               <w:bidi w:val="0"/>
               <w:jc w:val="left"/>
               <w:rPr>
@@ -550,6 +569,7 @@
           <w:p>
             <w:pPr>
               <w:pStyle w:val="Normal"/>
+              <w:widowControl w:val="false"/>
               <w:bidi w:val="0"/>
               <w:jc w:val="left"/>
               <w:rPr>
@@ -571,25 +591,27 @@
           <w:p>
             <w:pPr>
               <w:pStyle w:val="Normal"/>
-              <w:bidi w:val="0"/>
-              <w:jc w:val="left"/>
-              <w:rPr>
-                <w:rFonts w:ascii="Arial" w:hAnsi="Arial"/>
-                <w:sz w:val="16"/>
-                <w:szCs w:val="16"/>
-              </w:rPr>
-            </w:pPr>
-            <w:r>
-              <w:rPr>
-                <w:rFonts w:ascii="Arial" w:hAnsi="Arial"/>
-                <w:sz w:val="16"/>
-                <w:szCs w:val="16"/>
-              </w:rPr>
-            </w:r>
-          </w:p>
-          <w:p>
-            <w:pPr>
-              <w:pStyle w:val="Normal"/>
+              <w:widowControl w:val="false"/>
+              <w:bidi w:val="0"/>
+              <w:jc w:val="left"/>
+              <w:rPr>
+                <w:rFonts w:ascii="Arial" w:hAnsi="Arial"/>
+                <w:sz w:val="16"/>
+                <w:szCs w:val="16"/>
+              </w:rPr>
+            </w:pPr>
+            <w:r>
+              <w:rPr>
+                <w:rFonts w:ascii="Arial" w:hAnsi="Arial"/>
+                <w:sz w:val="16"/>
+                <w:szCs w:val="16"/>
+              </w:rPr>
+            </w:r>
+          </w:p>
+          <w:p>
+            <w:pPr>
+              <w:pStyle w:val="Normal"/>
+              <w:widowControl w:val="false"/>
               <w:bidi w:val="0"/>
               <w:jc w:val="left"/>
               <w:rPr>
@@ -611,6 +633,7 @@
           <w:p>
             <w:pPr>
               <w:pStyle w:val="Normal"/>
+              <w:widowControl w:val="false"/>
               <w:bidi w:val="0"/>
               <w:jc w:val="left"/>
               <w:rPr>
@@ -641,6 +664,7 @@
           <w:p>
             <w:pPr>
               <w:pStyle w:val="Normal"/>
+              <w:widowControl w:val="false"/>
               <w:bidi w:val="0"/>
               <w:jc w:val="left"/>
               <w:rPr>
@@ -663,6 +687,7 @@
           <w:p>
             <w:pPr>
               <w:pStyle w:val="Normal"/>
+              <w:widowControl w:val="false"/>
               <w:bidi w:val="0"/>
               <w:jc w:val="left"/>
               <w:rPr>
@@ -691,25 +716,27 @@
           <w:p>
             <w:pPr>
               <w:pStyle w:val="Normal"/>
-              <w:bidi w:val="0"/>
-              <w:jc w:val="left"/>
-              <w:rPr>
-                <w:rFonts w:ascii="Arial" w:hAnsi="Arial"/>
-                <w:sz w:val="16"/>
-                <w:szCs w:val="16"/>
-              </w:rPr>
-            </w:pPr>
-            <w:r>
-              <w:rPr>
-                <w:rFonts w:ascii="Arial" w:hAnsi="Arial"/>
-                <w:sz w:val="16"/>
-                <w:szCs w:val="16"/>
-              </w:rPr>
-            </w:r>
-          </w:p>
-          <w:p>
-            <w:pPr>
-              <w:pStyle w:val="Normal"/>
+              <w:widowControl w:val="false"/>
+              <w:bidi w:val="0"/>
+              <w:jc w:val="left"/>
+              <w:rPr>
+                <w:rFonts w:ascii="Arial" w:hAnsi="Arial"/>
+                <w:sz w:val="16"/>
+                <w:szCs w:val="16"/>
+              </w:rPr>
+            </w:pPr>
+            <w:r>
+              <w:rPr>
+                <w:rFonts w:ascii="Arial" w:hAnsi="Arial"/>
+                <w:sz w:val="16"/>
+                <w:szCs w:val="16"/>
+              </w:rPr>
+            </w:r>
+          </w:p>
+          <w:p>
+            <w:pPr>
+              <w:pStyle w:val="Normal"/>
+              <w:widowControl w:val="false"/>
               <w:bidi w:val="0"/>
               <w:jc w:val="left"/>
               <w:rPr>
@@ -739,6 +766,7 @@
           <w:p>
             <w:pPr>
               <w:pStyle w:val="Normal"/>
+              <w:widowControl w:val="false"/>
               <w:bidi w:val="0"/>
               <w:jc w:val="left"/>
               <w:rPr>
@@ -767,6 +795,7 @@
           <w:p>
             <w:pPr>
               <w:pStyle w:val="Normal"/>
+              <w:widowControl w:val="false"/>
               <w:bidi w:val="0"/>
               <w:jc w:val="left"/>
               <w:rPr>
@@ -795,6 +824,7 @@
           <w:p>
             <w:pPr>
               <w:pStyle w:val="Normal"/>
+              <w:widowControl w:val="false"/>
               <w:bidi w:val="0"/>
               <w:jc w:val="left"/>
               <w:rPr>
@@ -823,25 +853,27 @@
           <w:p>
             <w:pPr>
               <w:pStyle w:val="Normal"/>
-              <w:bidi w:val="0"/>
-              <w:jc w:val="left"/>
-              <w:rPr>
-                <w:rFonts w:ascii="Arial" w:hAnsi="Arial"/>
-                <w:sz w:val="16"/>
-                <w:szCs w:val="16"/>
-              </w:rPr>
-            </w:pPr>
-            <w:r>
-              <w:rPr>
-                <w:rFonts w:ascii="Arial" w:hAnsi="Arial"/>
-                <w:sz w:val="16"/>
-                <w:szCs w:val="16"/>
-              </w:rPr>
-            </w:r>
-          </w:p>
-          <w:p>
-            <w:pPr>
-              <w:pStyle w:val="Normal"/>
+              <w:widowControl w:val="false"/>
+              <w:bidi w:val="0"/>
+              <w:jc w:val="left"/>
+              <w:rPr>
+                <w:rFonts w:ascii="Arial" w:hAnsi="Arial"/>
+                <w:sz w:val="16"/>
+                <w:szCs w:val="16"/>
+              </w:rPr>
+            </w:pPr>
+            <w:r>
+              <w:rPr>
+                <w:rFonts w:ascii="Arial" w:hAnsi="Arial"/>
+                <w:sz w:val="16"/>
+                <w:szCs w:val="16"/>
+              </w:rPr>
+            </w:r>
+          </w:p>
+          <w:p>
+            <w:pPr>
+              <w:pStyle w:val="Normal"/>
+              <w:widowControl w:val="false"/>
               <w:bidi w:val="0"/>
               <w:jc w:val="left"/>
               <w:rPr>
@@ -871,6 +903,7 @@
           <w:p>
             <w:pPr>
               <w:pStyle w:val="Normal"/>
+              <w:widowControl w:val="false"/>
               <w:bidi w:val="0"/>
               <w:jc w:val="left"/>
               <w:rPr>
@@ -899,6 +932,7 @@
           <w:p>
             <w:pPr>
               <w:pStyle w:val="Normal"/>
+              <w:widowControl w:val="false"/>
               <w:bidi w:val="0"/>
               <w:jc w:val="left"/>
               <w:rPr>
@@ -927,6 +961,7 @@
           <w:p>
             <w:pPr>
               <w:pStyle w:val="Normal"/>
+              <w:widowControl w:val="false"/>
               <w:bidi w:val="0"/>
               <w:jc w:val="left"/>
               <w:rPr>
@@ -955,6 +990,7 @@
           <w:p>
             <w:pPr>
               <w:pStyle w:val="Normal"/>
+              <w:widowControl w:val="false"/>
               <w:bidi w:val="0"/>
               <w:jc w:val="left"/>
               <w:rPr>
@@ -983,6 +1019,7 @@
           <w:p>
             <w:pPr>
               <w:pStyle w:val="Normal"/>
+              <w:widowControl w:val="false"/>
               <w:bidi w:val="0"/>
               <w:jc w:val="left"/>
               <w:rPr>
@@ -1011,26 +1048,28 @@
           <w:p>
             <w:pPr>
               <w:pStyle w:val="Normal"/>
-              <w:bidi w:val="0"/>
-              <w:jc w:val="left"/>
-              <w:rPr>
-                <w:rFonts w:ascii="Arial" w:hAnsi="Arial"/>
-                <w:sz w:val="16"/>
-                <w:szCs w:val="16"/>
-              </w:rPr>
-            </w:pPr>
-            <w:r>
-              <w:rPr>
-                <w:rFonts w:ascii="Arial" w:hAnsi="Arial"/>
-                <w:sz w:val="16"/>
-                <w:szCs w:val="16"/>
-              </w:rPr>
-              <w:t xml:space="preserve">                </w:t>
-            </w:r>
-          </w:p>
-          <w:p>
-            <w:pPr>
-              <w:pStyle w:val="Normal"/>
+              <w:widowControl w:val="false"/>
+              <w:bidi w:val="0"/>
+              <w:jc w:val="left"/>
+              <w:rPr>
+                <w:rFonts w:ascii="Arial" w:hAnsi="Arial"/>
+                <w:sz w:val="16"/>
+                <w:szCs w:val="16"/>
+              </w:rPr>
+            </w:pPr>
+            <w:r>
+              <w:rPr>
+                <w:rFonts w:ascii="Arial" w:hAnsi="Arial"/>
+                <w:sz w:val="16"/>
+                <w:szCs w:val="16"/>
+              </w:rPr>
+              <w:t xml:space="preserve">                </w:t>
+            </w:r>
+          </w:p>
+          <w:p>
+            <w:pPr>
+              <w:pStyle w:val="Normal"/>
+              <w:widowControl w:val="false"/>
               <w:bidi w:val="0"/>
               <w:jc w:val="left"/>
               <w:rPr>
@@ -1060,6 +1099,7 @@
           <w:p>
             <w:pPr>
               <w:pStyle w:val="Normal"/>
+              <w:widowControl w:val="false"/>
               <w:bidi w:val="0"/>
               <w:jc w:val="left"/>
               <w:rPr>
@@ -1088,26 +1128,28 @@
           <w:p>
             <w:pPr>
               <w:pStyle w:val="Normal"/>
-              <w:bidi w:val="0"/>
-              <w:jc w:val="left"/>
-              <w:rPr>
-                <w:rFonts w:ascii="Arial" w:hAnsi="Arial"/>
-                <w:sz w:val="16"/>
-                <w:szCs w:val="16"/>
-              </w:rPr>
-            </w:pPr>
-            <w:r>
-              <w:rPr>
-                <w:rFonts w:ascii="Arial" w:hAnsi="Arial"/>
-                <w:sz w:val="16"/>
-                <w:szCs w:val="16"/>
-              </w:rPr>
-              <w:t xml:space="preserve">                </w:t>
-            </w:r>
-          </w:p>
-          <w:p>
-            <w:pPr>
-              <w:pStyle w:val="Normal"/>
+              <w:widowControl w:val="false"/>
+              <w:bidi w:val="0"/>
+              <w:jc w:val="left"/>
+              <w:rPr>
+                <w:rFonts w:ascii="Arial" w:hAnsi="Arial"/>
+                <w:sz w:val="16"/>
+                <w:szCs w:val="16"/>
+              </w:rPr>
+            </w:pPr>
+            <w:r>
+              <w:rPr>
+                <w:rFonts w:ascii="Arial" w:hAnsi="Arial"/>
+                <w:sz w:val="16"/>
+                <w:szCs w:val="16"/>
+              </w:rPr>
+              <w:t xml:space="preserve">                </w:t>
+            </w:r>
+          </w:p>
+          <w:p>
+            <w:pPr>
+              <w:pStyle w:val="Normal"/>
+              <w:widowControl w:val="false"/>
               <w:bidi w:val="0"/>
               <w:jc w:val="left"/>
               <w:rPr>
@@ -1137,6 +1179,7 @@
           <w:p>
             <w:pPr>
               <w:pStyle w:val="Normal"/>
+              <w:widowControl w:val="false"/>
               <w:bidi w:val="0"/>
               <w:jc w:val="left"/>
               <w:rPr>
@@ -1165,6 +1208,7 @@
           <w:p>
             <w:pPr>
               <w:pStyle w:val="Normal"/>
+              <w:widowControl w:val="false"/>
               <w:bidi w:val="0"/>
               <w:jc w:val="left"/>
               <w:rPr>
@@ -1193,6 +1237,7 @@
           <w:p>
             <w:pPr>
               <w:pStyle w:val="Normal"/>
+              <w:widowControl w:val="false"/>
               <w:bidi w:val="0"/>
               <w:jc w:val="left"/>
               <w:rPr>
@@ -1221,44 +1266,47 @@
           <w:p>
             <w:pPr>
               <w:pStyle w:val="Normal"/>
-              <w:bidi w:val="0"/>
-              <w:jc w:val="left"/>
-              <w:rPr>
-                <w:rFonts w:ascii="Arial" w:hAnsi="Arial"/>
-                <w:sz w:val="16"/>
-                <w:szCs w:val="16"/>
-              </w:rPr>
-            </w:pPr>
-            <w:r>
-              <w:rPr>
-                <w:rFonts w:ascii="Arial" w:hAnsi="Arial"/>
-                <w:sz w:val="16"/>
-                <w:szCs w:val="16"/>
-              </w:rPr>
-            </w:r>
-          </w:p>
-          <w:p>
-            <w:pPr>
-              <w:pStyle w:val="Normal"/>
-              <w:bidi w:val="0"/>
-              <w:jc w:val="left"/>
-              <w:rPr>
-                <w:rFonts w:ascii="Arial" w:hAnsi="Arial"/>
-                <w:sz w:val="16"/>
-                <w:szCs w:val="16"/>
-              </w:rPr>
-            </w:pPr>
-            <w:r>
-              <w:rPr>
-                <w:rFonts w:ascii="Arial" w:hAnsi="Arial"/>
-                <w:sz w:val="16"/>
-                <w:szCs w:val="16"/>
-              </w:rPr>
-            </w:r>
-          </w:p>
-          <w:p>
-            <w:pPr>
-              <w:pStyle w:val="Normal"/>
+              <w:widowControl w:val="false"/>
+              <w:bidi w:val="0"/>
+              <w:jc w:val="left"/>
+              <w:rPr>
+                <w:rFonts w:ascii="Arial" w:hAnsi="Arial"/>
+                <w:sz w:val="16"/>
+                <w:szCs w:val="16"/>
+              </w:rPr>
+            </w:pPr>
+            <w:r>
+              <w:rPr>
+                <w:rFonts w:ascii="Arial" w:hAnsi="Arial"/>
+                <w:sz w:val="16"/>
+                <w:szCs w:val="16"/>
+              </w:rPr>
+            </w:r>
+          </w:p>
+          <w:p>
+            <w:pPr>
+              <w:pStyle w:val="Normal"/>
+              <w:widowControl w:val="false"/>
+              <w:bidi w:val="0"/>
+              <w:jc w:val="left"/>
+              <w:rPr>
+                <w:rFonts w:ascii="Arial" w:hAnsi="Arial"/>
+                <w:sz w:val="16"/>
+                <w:szCs w:val="16"/>
+              </w:rPr>
+            </w:pPr>
+            <w:r>
+              <w:rPr>
+                <w:rFonts w:ascii="Arial" w:hAnsi="Arial"/>
+                <w:sz w:val="16"/>
+                <w:szCs w:val="16"/>
+              </w:rPr>
+            </w:r>
+          </w:p>
+          <w:p>
+            <w:pPr>
+              <w:pStyle w:val="Normal"/>
+              <w:widowControl w:val="false"/>
               <w:bidi w:val="0"/>
               <w:jc w:val="left"/>
               <w:rPr>
@@ -1288,6 +1336,7 @@
           <w:p>
             <w:pPr>
               <w:pStyle w:val="Normal"/>
+              <w:widowControl w:val="false"/>
               <w:bidi w:val="0"/>
               <w:jc w:val="left"/>
               <w:rPr>
@@ -1316,6 +1365,7 @@
           <w:p>
             <w:pPr>
               <w:pStyle w:val="Normal"/>
+              <w:widowControl w:val="false"/>
               <w:bidi w:val="0"/>
               <w:jc w:val="left"/>
               <w:rPr>
@@ -1344,6 +1394,7 @@
           <w:p>
             <w:pPr>
               <w:pStyle w:val="Normal"/>
+              <w:widowControl w:val="false"/>
               <w:bidi w:val="0"/>
               <w:jc w:val="left"/>
               <w:rPr>
@@ -1372,6 +1423,7 @@
           <w:p>
             <w:pPr>
               <w:pStyle w:val="Normal"/>
+              <w:widowControl w:val="false"/>
               <w:bidi w:val="0"/>
               <w:jc w:val="left"/>
               <w:rPr>
@@ -1400,6 +1452,7 @@
           <w:p>
             <w:pPr>
               <w:pStyle w:val="Normal"/>
+              <w:widowControl w:val="false"/>
               <w:bidi w:val="0"/>
               <w:jc w:val="left"/>
               <w:rPr>
@@ -1438,26 +1491,60 @@
           <w:p>
             <w:pPr>
               <w:pStyle w:val="Contenidodelatabla"/>
-              <w:bidi w:val="0"/>
-              <w:jc w:val="left"/>
-              <w:rPr>
-                <w:rFonts w:ascii="Arial" w:hAnsi="Arial"/>
-                <w:sz w:val="16"/>
-                <w:szCs w:val="16"/>
-              </w:rPr>
-            </w:pPr>
-            <w:r>
-              <w:rPr>
-                <w:rFonts w:ascii="Arial" w:hAnsi="Arial"/>
-                <w:sz w:val="16"/>
-                <w:szCs w:val="16"/>
-              </w:rPr>
-              <w:t>TaulaLlista t1 = new TaulaLlista();</w:t>
+              <w:widowControl w:val="false"/>
+              <w:bidi w:val="0"/>
+              <w:jc w:val="left"/>
+              <w:rPr>
+                <w:rFonts w:ascii="Arial" w:hAnsi="Arial"/>
+                <w:sz w:val="16"/>
+                <w:szCs w:val="16"/>
+              </w:rPr>
+            </w:pPr>
+            <w:r>
+              <w:rPr>
+                <w:rFonts w:ascii="Arial" w:hAnsi="Arial"/>
+                <w:sz w:val="16"/>
+                <w:szCs w:val="16"/>
+              </w:rPr>
+              <w:t>TaulaLlista&lt;</w:t>
+            </w:r>
+            <w:r>
+              <w:rPr>
+                <w:rFonts w:ascii="Arial" w:hAnsi="Arial"/>
+                <w:sz w:val="16"/>
+                <w:szCs w:val="16"/>
+              </w:rPr>
+              <w:t>int</w:t>
+            </w:r>
+            <w:r>
+              <w:rPr>
+                <w:rFonts w:ascii="Arial" w:hAnsi="Arial"/>
+                <w:sz w:val="16"/>
+                <w:szCs w:val="16"/>
+              </w:rPr>
+              <w:t>&gt; t1 = new TaulaLlista&lt;</w:t>
+            </w:r>
+            <w:r>
+              <w:rPr>
+                <w:rFonts w:ascii="Arial" w:hAnsi="Arial"/>
+                <w:sz w:val="16"/>
+                <w:szCs w:val="16"/>
+              </w:rPr>
+              <w:t>int</w:t>
+            </w:r>
+            <w:r>
+              <w:rPr>
+                <w:rFonts w:ascii="Arial" w:hAnsi="Arial"/>
+                <w:sz w:val="16"/>
+                <w:szCs w:val="16"/>
+              </w:rPr>
+              <w:t>&gt;();</w:t>
             </w:r>
           </w:p>
           <w:p>
             <w:pPr>
               <w:pStyle w:val="Contenidodelatabla"/>
+              <w:widowControl w:val="false"/>
               <w:bidi w:val="0"/>
               <w:jc w:val="left"/>
               <w:rPr>
@@ -1478,6 +1565,7 @@
           <w:p>
             <w:pPr>
               <w:pStyle w:val="Contenidodelatabla"/>
+              <w:widowControl w:val="false"/>
               <w:bidi w:val="0"/>
               <w:jc w:val="left"/>
               <w:rPr>
@@ -1498,6 +1586,7 @@
           <w:p>
             <w:pPr>
               <w:pStyle w:val="Contenidodelatabla"/>
+              <w:widowControl w:val="false"/>
               <w:bidi w:val="0"/>
               <w:jc w:val="left"/>
               <w:rPr>
@@ -1517,6 +1606,7 @@
           <w:p>
             <w:pPr>
               <w:pStyle w:val="Contenidodelatabla"/>
+              <w:widowControl w:val="false"/>
               <w:bidi w:val="0"/>
               <w:jc w:val="left"/>
               <w:rPr>
@@ -1537,6 +1627,7 @@
           <w:p>
             <w:pPr>
               <w:pStyle w:val="Contenidodelatabla"/>
+              <w:widowControl w:val="false"/>
               <w:bidi w:val="0"/>
               <w:jc w:val="left"/>
               <w:rPr>
@@ -1557,6 +1648,7 @@
           <w:p>
             <w:pPr>
               <w:pStyle w:val="Contenidodelatabla"/>
+              <w:widowControl w:val="false"/>
               <w:bidi w:val="0"/>
               <w:jc w:val="left"/>
               <w:rPr>
@@ -1576,6 +1668,7 @@
           <w:p>
             <w:pPr>
               <w:pStyle w:val="Contenidodelatabla"/>
+              <w:widowControl w:val="false"/>
               <w:bidi w:val="0"/>
               <w:jc w:val="left"/>
               <w:rPr>
@@ -1596,26 +1689,60 @@
           <w:p>
             <w:pPr>
               <w:pStyle w:val="Contenidodelatabla"/>
-              <w:bidi w:val="0"/>
-              <w:jc w:val="left"/>
-              <w:rPr>
-                <w:rFonts w:ascii="Arial" w:hAnsi="Arial"/>
-                <w:sz w:val="16"/>
-                <w:szCs w:val="16"/>
-              </w:rPr>
-            </w:pPr>
-            <w:r>
-              <w:rPr>
-                <w:rFonts w:ascii="Arial" w:hAnsi="Arial"/>
-                <w:sz w:val="16"/>
-                <w:szCs w:val="16"/>
-              </w:rPr>
-              <w:t>TaulaLlista t2 = new TaulaLlista(t1);</w:t>
+              <w:widowControl w:val="false"/>
+              <w:bidi w:val="0"/>
+              <w:jc w:val="left"/>
+              <w:rPr>
+                <w:rFonts w:ascii="Arial" w:hAnsi="Arial"/>
+                <w:sz w:val="16"/>
+                <w:szCs w:val="16"/>
+              </w:rPr>
+            </w:pPr>
+            <w:r>
+              <w:rPr>
+                <w:rFonts w:ascii="Arial" w:hAnsi="Arial"/>
+                <w:sz w:val="16"/>
+                <w:szCs w:val="16"/>
+              </w:rPr>
+              <w:t>TaulaLlista&lt;</w:t>
+            </w:r>
+            <w:r>
+              <w:rPr>
+                <w:rFonts w:ascii="Arial" w:hAnsi="Arial"/>
+                <w:sz w:val="16"/>
+                <w:szCs w:val="16"/>
+              </w:rPr>
+              <w:t>int</w:t>
+            </w:r>
+            <w:r>
+              <w:rPr>
+                <w:rFonts w:ascii="Arial" w:hAnsi="Arial"/>
+                <w:sz w:val="16"/>
+                <w:szCs w:val="16"/>
+              </w:rPr>
+              <w:t>&gt; t2 = new TaulaLlista&lt;</w:t>
+            </w:r>
+            <w:r>
+              <w:rPr>
+                <w:rFonts w:ascii="Arial" w:hAnsi="Arial"/>
+                <w:sz w:val="16"/>
+                <w:szCs w:val="16"/>
+              </w:rPr>
+              <w:t>int</w:t>
+            </w:r>
+            <w:r>
+              <w:rPr>
+                <w:rFonts w:ascii="Arial" w:hAnsi="Arial"/>
+                <w:sz w:val="16"/>
+                <w:szCs w:val="16"/>
+              </w:rPr>
+              <w:t>&gt;(t1);</w:t>
             </w:r>
           </w:p>
           <w:p>
             <w:pPr>
               <w:pStyle w:val="Contenidodelatabla"/>
+              <w:widowControl w:val="false"/>
               <w:bidi w:val="0"/>
               <w:jc w:val="left"/>
               <w:rPr>
@@ -1636,6 +1763,7 @@
           <w:p>
             <w:pPr>
               <w:pStyle w:val="Contenidodelatabla"/>
+              <w:widowControl w:val="false"/>
               <w:bidi w:val="0"/>
               <w:jc w:val="left"/>
               <w:rPr>
@@ -1655,6 +1783,7 @@
           <w:p>
             <w:pPr>
               <w:pStyle w:val="Contenidodelatabla"/>
+              <w:widowControl w:val="false"/>
               <w:bidi w:val="0"/>
               <w:jc w:val="left"/>
               <w:rPr>
@@ -1675,6 +1804,7 @@
           <w:p>
             <w:pPr>
               <w:pStyle w:val="Contenidodelatabla"/>
+              <w:widowControl w:val="false"/>
               <w:bidi w:val="0"/>
               <w:jc w:val="left"/>
               <w:rPr>
@@ -1695,6 +1825,7 @@
           <w:p>
             <w:pPr>
               <w:pStyle w:val="Contenidodelatabla"/>
+              <w:widowControl w:val="false"/>
               <w:bidi w:val="0"/>
               <w:jc w:val="left"/>
               <w:rPr>
@@ -1715,6 +1846,7 @@
           <w:p>
             <w:pPr>
               <w:pStyle w:val="Contenidodelatabla"/>
+              <w:widowControl w:val="false"/>
               <w:bidi w:val="0"/>
               <w:jc w:val="left"/>
               <w:rPr>
@@ -1735,6 +1867,7 @@
           <w:p>
             <w:pPr>
               <w:pStyle w:val="Contenidodelatabla"/>
+              <w:widowControl w:val="false"/>
               <w:bidi w:val="0"/>
               <w:jc w:val="left"/>
               <w:rPr>
@@ -1754,6 +1887,7 @@
           <w:p>
             <w:pPr>
               <w:pStyle w:val="Contenidodelatabla"/>
+              <w:widowControl w:val="false"/>
               <w:bidi w:val="0"/>
               <w:jc w:val="left"/>
               <w:rPr>
@@ -1774,6 +1908,7 @@
           <w:p>
             <w:pPr>
               <w:pStyle w:val="Contenidodelatabla"/>
+              <w:widowControl w:val="false"/>
               <w:bidi w:val="0"/>
               <w:jc w:val="left"/>
               <w:rPr>
@@ -1794,6 +1929,7 @@
           <w:p>
             <w:pPr>
               <w:pStyle w:val="Contenidodelatabla"/>
+              <w:widowControl w:val="false"/>
               <w:bidi w:val="0"/>
               <w:jc w:val="left"/>
               <w:rPr>
@@ -1813,6 +1949,7 @@
           <w:p>
             <w:pPr>
               <w:pStyle w:val="Contenidodelatabla"/>
+              <w:widowControl w:val="false"/>
               <w:bidi w:val="0"/>
               <w:jc w:val="left"/>
               <w:rPr>
@@ -1833,6 +1970,7 @@
           <w:p>
             <w:pPr>
               <w:pStyle w:val="Contenidodelatabla"/>
+              <w:widowControl w:val="false"/>
               <w:bidi w:val="0"/>
               <w:jc w:val="left"/>
               <w:rPr>
@@ -1853,6 +1991,7 @@
           <w:p>
             <w:pPr>
               <w:pStyle w:val="Contenidodelatabla"/>
+              <w:widowControl w:val="false"/>
               <w:bidi w:val="0"/>
               <w:jc w:val="left"/>
               <w:rPr>
@@ -1966,14 +2105,14 @@
         </w:tblCellMar>
       </w:tblPr>
       <w:tblGrid>
-        <w:gridCol w:w="7285"/>
+        <w:gridCol w:w="7284"/>
         <w:gridCol w:w="7285"/>
       </w:tblGrid>
       <w:tr>
         <w:trPr/>
         <w:tc>
           <w:tcPr>
-            <w:tcW w:w="7285" w:type="dxa"/>
+            <w:tcW w:w="7284" w:type="dxa"/>
             <w:tcBorders>
               <w:top w:val="single" w:sz="4" w:space="0" w:color="000000"/>
               <w:left w:val="single" w:sz="4" w:space="0" w:color="000000"/>
@@ -1983,6 +2122,7 @@
           <w:p>
             <w:pPr>
               <w:pStyle w:val="Normal"/>
+              <w:widowControl w:val="false"/>
               <w:bidi w:val="0"/>
               <w:jc w:val="left"/>
               <w:rPr>
@@ -2010,6 +2150,7 @@
           <w:p>
             <w:pPr>
               <w:pStyle w:val="Contenidodelatabla"/>
+              <w:widowControl w:val="false"/>
               <w:bidi w:val="0"/>
               <w:jc w:val="left"/>
               <w:rPr>
@@ -2031,7 +2172,7 @@
         </w:trPr>
         <w:tc>
           <w:tcPr>
-            <w:tcW w:w="7285" w:type="dxa"/>
+            <w:tcW w:w="7284" w:type="dxa"/>
             <w:tcBorders>
               <w:left w:val="single" w:sz="4" w:space="0" w:color="000000"/>
               <w:bottom w:val="single" w:sz="4" w:space="0" w:color="000000"/>
@@ -2040,25 +2181,27 @@
           <w:p>
             <w:pPr>
               <w:pStyle w:val="Normal"/>
-              <w:bidi w:val="0"/>
-              <w:jc w:val="left"/>
-              <w:rPr>
-                <w:rFonts w:ascii="Arial" w:hAnsi="Arial"/>
-                <w:sz w:val="16"/>
-                <w:szCs w:val="16"/>
-              </w:rPr>
-            </w:pPr>
-            <w:r>
-              <w:rPr>
-                <w:rFonts w:ascii="Arial" w:hAnsi="Arial"/>
-                <w:sz w:val="16"/>
-                <w:szCs w:val="16"/>
-              </w:rPr>
-            </w:r>
-          </w:p>
-          <w:p>
-            <w:pPr>
-              <w:pStyle w:val="Normal"/>
+              <w:widowControl w:val="false"/>
+              <w:bidi w:val="0"/>
+              <w:jc w:val="left"/>
+              <w:rPr>
+                <w:rFonts w:ascii="Arial" w:hAnsi="Arial"/>
+                <w:sz w:val="16"/>
+                <w:szCs w:val="16"/>
+              </w:rPr>
+            </w:pPr>
+            <w:r>
+              <w:rPr>
+                <w:rFonts w:ascii="Arial" w:hAnsi="Arial"/>
+                <w:sz w:val="16"/>
+                <w:szCs w:val="16"/>
+              </w:rPr>
+            </w:r>
+          </w:p>
+          <w:p>
+            <w:pPr>
+              <w:pStyle w:val="Normal"/>
+              <w:widowControl w:val="false"/>
               <w:bidi w:val="0"/>
               <w:jc w:val="left"/>
               <w:rPr>
@@ -2079,6 +2222,7 @@
           <w:p>
             <w:pPr>
               <w:pStyle w:val="Normal"/>
+              <w:widowControl w:val="false"/>
               <w:bidi w:val="0"/>
               <w:jc w:val="left"/>
               <w:rPr>
@@ -2107,6 +2251,7 @@
           <w:p>
             <w:pPr>
               <w:pStyle w:val="Normal"/>
+              <w:widowControl w:val="false"/>
               <w:bidi w:val="0"/>
               <w:jc w:val="left"/>
               <w:rPr>
@@ -2135,25 +2280,27 @@
           <w:p>
             <w:pPr>
               <w:pStyle w:val="Normal"/>
-              <w:bidi w:val="0"/>
-              <w:jc w:val="left"/>
-              <w:rPr>
-                <w:rFonts w:ascii="Arial" w:hAnsi="Arial"/>
-                <w:sz w:val="16"/>
-                <w:szCs w:val="16"/>
-              </w:rPr>
-            </w:pPr>
-            <w:r>
-              <w:rPr>
-                <w:rFonts w:ascii="Arial" w:hAnsi="Arial"/>
-                <w:sz w:val="16"/>
-                <w:szCs w:val="16"/>
-              </w:rPr>
-            </w:r>
-          </w:p>
-          <w:p>
-            <w:pPr>
-              <w:pStyle w:val="Normal"/>
+              <w:widowControl w:val="false"/>
+              <w:bidi w:val="0"/>
+              <w:jc w:val="left"/>
+              <w:rPr>
+                <w:rFonts w:ascii="Arial" w:hAnsi="Arial"/>
+                <w:sz w:val="16"/>
+                <w:szCs w:val="16"/>
+              </w:rPr>
+            </w:pPr>
+            <w:r>
+              <w:rPr>
+                <w:rFonts w:ascii="Arial" w:hAnsi="Arial"/>
+                <w:sz w:val="16"/>
+                <w:szCs w:val="16"/>
+              </w:rPr>
+            </w:r>
+          </w:p>
+          <w:p>
+            <w:pPr>
+              <w:pStyle w:val="Normal"/>
+              <w:widowControl w:val="false"/>
               <w:bidi w:val="0"/>
               <w:jc w:val="left"/>
               <w:rPr>
@@ -2182,6 +2329,7 @@
           <w:p>
             <w:pPr>
               <w:pStyle w:val="Normal"/>
+              <w:widowControl w:val="false"/>
               <w:bidi w:val="0"/>
               <w:jc w:val="left"/>
               <w:rPr>
@@ -2210,25 +2358,27 @@
           <w:p>
             <w:pPr>
               <w:pStyle w:val="Normal"/>
-              <w:bidi w:val="0"/>
-              <w:jc w:val="left"/>
-              <w:rPr>
-                <w:rFonts w:ascii="Arial" w:hAnsi="Arial"/>
-                <w:sz w:val="16"/>
-                <w:szCs w:val="16"/>
-              </w:rPr>
-            </w:pPr>
-            <w:r>
-              <w:rPr>
-                <w:rFonts w:ascii="Arial" w:hAnsi="Arial"/>
-                <w:sz w:val="16"/>
-                <w:szCs w:val="16"/>
-              </w:rPr>
-            </w:r>
-          </w:p>
-          <w:p>
-            <w:pPr>
-              <w:pStyle w:val="Normal"/>
+              <w:widowControl w:val="false"/>
+              <w:bidi w:val="0"/>
+              <w:jc w:val="left"/>
+              <w:rPr>
+                <w:rFonts w:ascii="Arial" w:hAnsi="Arial"/>
+                <w:sz w:val="16"/>
+                <w:szCs w:val="16"/>
+              </w:rPr>
+            </w:pPr>
+            <w:r>
+              <w:rPr>
+                <w:rFonts w:ascii="Arial" w:hAnsi="Arial"/>
+                <w:sz w:val="16"/>
+                <w:szCs w:val="16"/>
+              </w:rPr>
+            </w:r>
+          </w:p>
+          <w:p>
+            <w:pPr>
+              <w:pStyle w:val="Normal"/>
+              <w:widowControl w:val="false"/>
               <w:bidi w:val="0"/>
               <w:jc w:val="left"/>
               <w:rPr>
@@ -2258,6 +2408,7 @@
           <w:p>
             <w:pPr>
               <w:pStyle w:val="Normal"/>
+              <w:widowControl w:val="false"/>
               <w:bidi w:val="0"/>
               <w:jc w:val="left"/>
               <w:rPr>
@@ -2286,25 +2437,27 @@
           <w:p>
             <w:pPr>
               <w:pStyle w:val="Normal"/>
-              <w:bidi w:val="0"/>
-              <w:jc w:val="left"/>
-              <w:rPr>
-                <w:rFonts w:ascii="Arial" w:hAnsi="Arial"/>
-                <w:sz w:val="16"/>
-                <w:szCs w:val="16"/>
-              </w:rPr>
-            </w:pPr>
-            <w:r>
-              <w:rPr>
-                <w:rFonts w:ascii="Arial" w:hAnsi="Arial"/>
-                <w:sz w:val="16"/>
-                <w:szCs w:val="16"/>
-              </w:rPr>
-            </w:r>
-          </w:p>
-          <w:p>
-            <w:pPr>
-              <w:pStyle w:val="Normal"/>
+              <w:widowControl w:val="false"/>
+              <w:bidi w:val="0"/>
+              <w:jc w:val="left"/>
+              <w:rPr>
+                <w:rFonts w:ascii="Arial" w:hAnsi="Arial"/>
+                <w:sz w:val="16"/>
+                <w:szCs w:val="16"/>
+              </w:rPr>
+            </w:pPr>
+            <w:r>
+              <w:rPr>
+                <w:rFonts w:ascii="Arial" w:hAnsi="Arial"/>
+                <w:sz w:val="16"/>
+                <w:szCs w:val="16"/>
+              </w:rPr>
+            </w:r>
+          </w:p>
+          <w:p>
+            <w:pPr>
+              <w:pStyle w:val="Normal"/>
+              <w:widowControl w:val="false"/>
               <w:bidi w:val="0"/>
               <w:jc w:val="left"/>
               <w:rPr>
@@ -2334,6 +2487,7 @@
           <w:p>
             <w:pPr>
               <w:pStyle w:val="Normal"/>
+              <w:widowControl w:val="false"/>
               <w:bidi w:val="0"/>
               <w:jc w:val="left"/>
               <w:rPr>
@@ -2362,6 +2516,7 @@
           <w:p>
             <w:pPr>
               <w:pStyle w:val="Normal"/>
+              <w:widowControl w:val="false"/>
               <w:bidi w:val="0"/>
               <w:jc w:val="left"/>
               <w:rPr>
@@ -2390,6 +2545,7 @@
           <w:p>
             <w:pPr>
               <w:pStyle w:val="Normal"/>
+              <w:widowControl w:val="false"/>
               <w:bidi w:val="0"/>
               <w:jc w:val="left"/>
               <w:rPr>
@@ -2418,25 +2574,27 @@
           <w:p>
             <w:pPr>
               <w:pStyle w:val="Normal"/>
-              <w:bidi w:val="0"/>
-              <w:jc w:val="left"/>
-              <w:rPr>
-                <w:rFonts w:ascii="Arial" w:hAnsi="Arial"/>
-                <w:sz w:val="16"/>
-                <w:szCs w:val="16"/>
-              </w:rPr>
-            </w:pPr>
-            <w:r>
-              <w:rPr>
-                <w:rFonts w:ascii="Arial" w:hAnsi="Arial"/>
-                <w:sz w:val="16"/>
-                <w:szCs w:val="16"/>
-              </w:rPr>
-            </w:r>
-          </w:p>
-          <w:p>
-            <w:pPr>
-              <w:pStyle w:val="Normal"/>
+              <w:widowControl w:val="false"/>
+              <w:bidi w:val="0"/>
+              <w:jc w:val="left"/>
+              <w:rPr>
+                <w:rFonts w:ascii="Arial" w:hAnsi="Arial"/>
+                <w:sz w:val="16"/>
+                <w:szCs w:val="16"/>
+              </w:rPr>
+            </w:pPr>
+            <w:r>
+              <w:rPr>
+                <w:rFonts w:ascii="Arial" w:hAnsi="Arial"/>
+                <w:sz w:val="16"/>
+                <w:szCs w:val="16"/>
+              </w:rPr>
+            </w:r>
+          </w:p>
+          <w:p>
+            <w:pPr>
+              <w:pStyle w:val="Normal"/>
+              <w:widowControl w:val="false"/>
               <w:bidi w:val="0"/>
               <w:jc w:val="left"/>
               <w:rPr>
@@ -2466,6 +2624,7 @@
           <w:p>
             <w:pPr>
               <w:pStyle w:val="Normal"/>
+              <w:widowControl w:val="false"/>
               <w:bidi w:val="0"/>
               <w:jc w:val="left"/>
               <w:rPr>
@@ -2494,6 +2653,7 @@
           <w:p>
             <w:pPr>
               <w:pStyle w:val="Normal"/>
+              <w:widowControl w:val="false"/>
               <w:bidi w:val="0"/>
               <w:jc w:val="left"/>
               <w:rPr>
@@ -2522,6 +2682,7 @@
           <w:p>
             <w:pPr>
               <w:pStyle w:val="Normal"/>
+              <w:widowControl w:val="false"/>
               <w:bidi w:val="0"/>
               <w:jc w:val="left"/>
               <w:rPr>
@@ -2550,6 +2711,7 @@
           <w:p>
             <w:pPr>
               <w:pStyle w:val="Normal"/>
+              <w:widowControl w:val="false"/>
               <w:bidi w:val="0"/>
               <w:jc w:val="left"/>
               <w:rPr>
@@ -2578,6 +2740,7 @@
           <w:p>
             <w:pPr>
               <w:pStyle w:val="Normal"/>
+              <w:widowControl w:val="false"/>
               <w:bidi w:val="0"/>
               <w:jc w:val="left"/>
               <w:rPr>
@@ -2606,6 +2769,7 @@
           <w:p>
             <w:pPr>
               <w:pStyle w:val="Normal"/>
+              <w:widowControl w:val="false"/>
               <w:bidi w:val="0"/>
               <w:jc w:val="left"/>
               <w:rPr>
@@ -2634,6 +2798,7 @@
           <w:p>
             <w:pPr>
               <w:pStyle w:val="Normal"/>
+              <w:widowControl w:val="false"/>
               <w:bidi w:val="0"/>
               <w:jc w:val="left"/>
               <w:rPr>
@@ -2654,6 +2819,7 @@
           <w:p>
             <w:pPr>
               <w:pStyle w:val="Normal"/>
+              <w:widowControl w:val="false"/>
               <w:bidi w:val="0"/>
               <w:jc w:val="left"/>
               <w:rPr>
@@ -2683,6 +2849,7 @@
           <w:p>
             <w:pPr>
               <w:pStyle w:val="Contenidodelatabla"/>
+              <w:widowControl w:val="false"/>
               <w:bidi w:val="0"/>
               <w:jc w:val="left"/>
               <w:rPr>
@@ -2703,6 +2870,7 @@
           <w:p>
             <w:pPr>
               <w:pStyle w:val="Contenidodelatabla"/>
+              <w:widowControl w:val="false"/>
               <w:bidi w:val="0"/>
               <w:jc w:val="left"/>
               <w:rPr>
@@ -2723,6 +2891,7 @@
           <w:p>
             <w:pPr>
               <w:pStyle w:val="Contenidodelatabla"/>
+              <w:widowControl w:val="false"/>
               <w:bidi w:val="0"/>
               <w:jc w:val="left"/>
               <w:rPr>
@@ -2742,6 +2911,7 @@
           <w:p>
             <w:pPr>
               <w:pStyle w:val="Contenidodelatabla"/>
+              <w:widowControl w:val="false"/>
               <w:bidi w:val="0"/>
               <w:jc w:val="left"/>
               <w:rPr>
@@ -2801,14 +2971,14 @@
         </w:tblCellMar>
       </w:tblPr>
       <w:tblGrid>
-        <w:gridCol w:w="7285"/>
+        <w:gridCol w:w="7284"/>
         <w:gridCol w:w="7285"/>
       </w:tblGrid>
       <w:tr>
         <w:trPr/>
         <w:tc>
           <w:tcPr>
-            <w:tcW w:w="7285" w:type="dxa"/>
+            <w:tcW w:w="7284" w:type="dxa"/>
             <w:tcBorders>
               <w:top w:val="single" w:sz="4" w:space="0" w:color="000000"/>
               <w:left w:val="single" w:sz="4" w:space="0" w:color="000000"/>
@@ -2818,6 +2988,7 @@
           <w:p>
             <w:pPr>
               <w:pStyle w:val="Normal"/>
+              <w:widowControl w:val="false"/>
               <w:bidi w:val="0"/>
               <w:jc w:val="left"/>
               <w:rPr>
@@ -2845,6 +3016,7 @@
           <w:p>
             <w:pPr>
               <w:pStyle w:val="Contenidodelatabla"/>
+              <w:widowControl w:val="false"/>
               <w:bidi w:val="0"/>
               <w:jc w:val="left"/>
               <w:rPr>
@@ -2866,7 +3038,7 @@
         </w:trPr>
         <w:tc>
           <w:tcPr>
-            <w:tcW w:w="7285" w:type="dxa"/>
+            <w:tcW w:w="7284" w:type="dxa"/>
             <w:tcBorders>
               <w:left w:val="single" w:sz="4" w:space="0" w:color="000000"/>
               <w:bottom w:val="single" w:sz="4" w:space="0" w:color="000000"/>
@@ -2875,25 +3047,27 @@
           <w:p>
             <w:pPr>
               <w:pStyle w:val="Normal"/>
-              <w:bidi w:val="0"/>
-              <w:jc w:val="left"/>
-              <w:rPr>
-                <w:rFonts w:ascii="Arial" w:hAnsi="Arial"/>
-                <w:sz w:val="16"/>
-                <w:szCs w:val="16"/>
-              </w:rPr>
-            </w:pPr>
-            <w:r>
-              <w:rPr>
-                <w:rFonts w:ascii="Arial" w:hAnsi="Arial"/>
-                <w:sz w:val="16"/>
-                <w:szCs w:val="16"/>
-              </w:rPr>
-            </w:r>
-          </w:p>
-          <w:p>
-            <w:pPr>
-              <w:pStyle w:val="Normal"/>
+              <w:widowControl w:val="false"/>
+              <w:bidi w:val="0"/>
+              <w:jc w:val="left"/>
+              <w:rPr>
+                <w:rFonts w:ascii="Arial" w:hAnsi="Arial"/>
+                <w:sz w:val="16"/>
+                <w:szCs w:val="16"/>
+              </w:rPr>
+            </w:pPr>
+            <w:r>
+              <w:rPr>
+                <w:rFonts w:ascii="Arial" w:hAnsi="Arial"/>
+                <w:sz w:val="16"/>
+                <w:szCs w:val="16"/>
+              </w:rPr>
+            </w:r>
+          </w:p>
+          <w:p>
+            <w:pPr>
+              <w:pStyle w:val="Normal"/>
+              <w:widowControl w:val="false"/>
               <w:bidi w:val="0"/>
               <w:jc w:val="left"/>
               <w:rPr>
@@ -2914,25 +3088,27 @@
           <w:p>
             <w:pPr>
               <w:pStyle w:val="Normal"/>
-              <w:bidi w:val="0"/>
-              <w:jc w:val="left"/>
-              <w:rPr>
-                <w:rFonts w:ascii="Arial" w:hAnsi="Arial"/>
-                <w:sz w:val="16"/>
-                <w:szCs w:val="16"/>
-              </w:rPr>
-            </w:pPr>
-            <w:r>
-              <w:rPr>
-                <w:rFonts w:ascii="Arial" w:hAnsi="Arial"/>
-                <w:sz w:val="16"/>
-                <w:szCs w:val="16"/>
-              </w:rPr>
-            </w:r>
-          </w:p>
-          <w:p>
-            <w:pPr>
-              <w:pStyle w:val="Normal"/>
+              <w:widowControl w:val="false"/>
+              <w:bidi w:val="0"/>
+              <w:jc w:val="left"/>
+              <w:rPr>
+                <w:rFonts w:ascii="Arial" w:hAnsi="Arial"/>
+                <w:sz w:val="16"/>
+                <w:szCs w:val="16"/>
+              </w:rPr>
+            </w:pPr>
+            <w:r>
+              <w:rPr>
+                <w:rFonts w:ascii="Arial" w:hAnsi="Arial"/>
+                <w:sz w:val="16"/>
+                <w:szCs w:val="16"/>
+              </w:rPr>
+            </w:r>
+          </w:p>
+          <w:p>
+            <w:pPr>
+              <w:pStyle w:val="Normal"/>
+              <w:widowControl w:val="false"/>
               <w:bidi w:val="0"/>
               <w:jc w:val="left"/>
               <w:rPr>
@@ -2961,6 +3137,7 @@
           <w:p>
             <w:pPr>
               <w:pStyle w:val="Normal"/>
+              <w:widowControl w:val="false"/>
               <w:bidi w:val="0"/>
               <w:jc w:val="left"/>
               <w:rPr>
@@ -2989,6 +3166,7 @@
           <w:p>
             <w:pPr>
               <w:pStyle w:val="Normal"/>
+              <w:widowControl w:val="false"/>
               <w:bidi w:val="0"/>
               <w:jc w:val="left"/>
               <w:rPr>
@@ -3017,25 +3195,27 @@
           <w:p>
             <w:pPr>
               <w:pStyle w:val="Normal"/>
-              <w:bidi w:val="0"/>
-              <w:jc w:val="left"/>
-              <w:rPr>
-                <w:rFonts w:ascii="Arial" w:hAnsi="Arial"/>
-                <w:sz w:val="16"/>
-                <w:szCs w:val="16"/>
-              </w:rPr>
-            </w:pPr>
-            <w:r>
-              <w:rPr>
-                <w:rFonts w:ascii="Arial" w:hAnsi="Arial"/>
-                <w:sz w:val="16"/>
-                <w:szCs w:val="16"/>
-              </w:rPr>
-            </w:r>
-          </w:p>
-          <w:p>
-            <w:pPr>
-              <w:pStyle w:val="Normal"/>
+              <w:widowControl w:val="false"/>
+              <w:bidi w:val="0"/>
+              <w:jc w:val="left"/>
+              <w:rPr>
+                <w:rFonts w:ascii="Arial" w:hAnsi="Arial"/>
+                <w:sz w:val="16"/>
+                <w:szCs w:val="16"/>
+              </w:rPr>
+            </w:pPr>
+            <w:r>
+              <w:rPr>
+                <w:rFonts w:ascii="Arial" w:hAnsi="Arial"/>
+                <w:sz w:val="16"/>
+                <w:szCs w:val="16"/>
+              </w:rPr>
+            </w:r>
+          </w:p>
+          <w:p>
+            <w:pPr>
+              <w:pStyle w:val="Normal"/>
+              <w:widowControl w:val="false"/>
               <w:bidi w:val="0"/>
               <w:jc w:val="left"/>
               <w:rPr>
@@ -3064,6 +3244,7 @@
           <w:p>
             <w:pPr>
               <w:pStyle w:val="Normal"/>
+              <w:widowControl w:val="false"/>
               <w:bidi w:val="0"/>
               <w:jc w:val="left"/>
               <w:rPr>
@@ -3092,6 +3273,7 @@
           <w:p>
             <w:pPr>
               <w:pStyle w:val="Normal"/>
+              <w:widowControl w:val="false"/>
               <w:bidi w:val="0"/>
               <w:jc w:val="left"/>
               <w:rPr>
@@ -3120,6 +3302,7 @@
           <w:p>
             <w:pPr>
               <w:pStyle w:val="Normal"/>
+              <w:widowControl w:val="false"/>
               <w:bidi w:val="0"/>
               <w:jc w:val="left"/>
               <w:rPr>
@@ -3148,25 +3331,27 @@
           <w:p>
             <w:pPr>
               <w:pStyle w:val="Normal"/>
-              <w:bidi w:val="0"/>
-              <w:jc w:val="left"/>
-              <w:rPr>
-                <w:rFonts w:ascii="Arial" w:hAnsi="Arial"/>
-                <w:sz w:val="16"/>
-                <w:szCs w:val="16"/>
-              </w:rPr>
-            </w:pPr>
-            <w:r>
-              <w:rPr>
-                <w:rFonts w:ascii="Arial" w:hAnsi="Arial"/>
-                <w:sz w:val="16"/>
-                <w:szCs w:val="16"/>
-              </w:rPr>
-            </w:r>
-          </w:p>
-          <w:p>
-            <w:pPr>
-              <w:pStyle w:val="Normal"/>
+              <w:widowControl w:val="false"/>
+              <w:bidi w:val="0"/>
+              <w:jc w:val="left"/>
+              <w:rPr>
+                <w:rFonts w:ascii="Arial" w:hAnsi="Arial"/>
+                <w:sz w:val="16"/>
+                <w:szCs w:val="16"/>
+              </w:rPr>
+            </w:pPr>
+            <w:r>
+              <w:rPr>
+                <w:rFonts w:ascii="Arial" w:hAnsi="Arial"/>
+                <w:sz w:val="16"/>
+                <w:szCs w:val="16"/>
+              </w:rPr>
+            </w:r>
+          </w:p>
+          <w:p>
+            <w:pPr>
+              <w:pStyle w:val="Normal"/>
+              <w:widowControl w:val="false"/>
               <w:bidi w:val="0"/>
               <w:jc w:val="left"/>
               <w:rPr>
@@ -3195,25 +3380,27 @@
           <w:p>
             <w:pPr>
               <w:pStyle w:val="Normal"/>
-              <w:bidi w:val="0"/>
-              <w:jc w:val="left"/>
-              <w:rPr>
-                <w:rFonts w:ascii="Arial" w:hAnsi="Arial"/>
-                <w:sz w:val="16"/>
-                <w:szCs w:val="16"/>
-              </w:rPr>
-            </w:pPr>
-            <w:r>
-              <w:rPr>
-                <w:rFonts w:ascii="Arial" w:hAnsi="Arial"/>
-                <w:sz w:val="16"/>
-                <w:szCs w:val="16"/>
-              </w:rPr>
-            </w:r>
-          </w:p>
-          <w:p>
-            <w:pPr>
-              <w:pStyle w:val="Normal"/>
+              <w:widowControl w:val="false"/>
+              <w:bidi w:val="0"/>
+              <w:jc w:val="left"/>
+              <w:rPr>
+                <w:rFonts w:ascii="Arial" w:hAnsi="Arial"/>
+                <w:sz w:val="16"/>
+                <w:szCs w:val="16"/>
+              </w:rPr>
+            </w:pPr>
+            <w:r>
+              <w:rPr>
+                <w:rFonts w:ascii="Arial" w:hAnsi="Arial"/>
+                <w:sz w:val="16"/>
+                <w:szCs w:val="16"/>
+              </w:rPr>
+            </w:r>
+          </w:p>
+          <w:p>
+            <w:pPr>
+              <w:pStyle w:val="Normal"/>
+              <w:widowControl w:val="false"/>
               <w:bidi w:val="0"/>
               <w:jc w:val="left"/>
               <w:rPr>
@@ -3242,6 +3429,7 @@
           <w:p>
             <w:pPr>
               <w:pStyle w:val="Normal"/>
+              <w:widowControl w:val="false"/>
               <w:bidi w:val="0"/>
               <w:jc w:val="left"/>
               <w:rPr>
@@ -3270,25 +3458,27 @@
           <w:p>
             <w:pPr>
               <w:pStyle w:val="Normal"/>
-              <w:bidi w:val="0"/>
-              <w:jc w:val="left"/>
-              <w:rPr>
-                <w:rFonts w:ascii="Arial" w:hAnsi="Arial"/>
-                <w:sz w:val="16"/>
-                <w:szCs w:val="16"/>
-              </w:rPr>
-            </w:pPr>
-            <w:r>
-              <w:rPr>
-                <w:rFonts w:ascii="Arial" w:hAnsi="Arial"/>
-                <w:sz w:val="16"/>
-                <w:szCs w:val="16"/>
-              </w:rPr>
-            </w:r>
-          </w:p>
-          <w:p>
-            <w:pPr>
-              <w:pStyle w:val="Normal"/>
+              <w:widowControl w:val="false"/>
+              <w:bidi w:val="0"/>
+              <w:jc w:val="left"/>
+              <w:rPr>
+                <w:rFonts w:ascii="Arial" w:hAnsi="Arial"/>
+                <w:sz w:val="16"/>
+                <w:szCs w:val="16"/>
+              </w:rPr>
+            </w:pPr>
+            <w:r>
+              <w:rPr>
+                <w:rFonts w:ascii="Arial" w:hAnsi="Arial"/>
+                <w:sz w:val="16"/>
+                <w:szCs w:val="16"/>
+              </w:rPr>
+            </w:r>
+          </w:p>
+          <w:p>
+            <w:pPr>
+              <w:pStyle w:val="Normal"/>
+              <w:widowControl w:val="false"/>
               <w:bidi w:val="0"/>
               <w:jc w:val="left"/>
               <w:rPr>
@@ -3309,6 +3499,7 @@
           <w:p>
             <w:pPr>
               <w:pStyle w:val="Normal"/>
+              <w:widowControl w:val="false"/>
               <w:bidi w:val="0"/>
               <w:jc w:val="left"/>
               <w:rPr>
@@ -3338,6 +3529,7 @@
           <w:p>
             <w:pPr>
               <w:pStyle w:val="Contenidodelatabla"/>
+              <w:widowControl w:val="false"/>
               <w:bidi w:val="0"/>
               <w:jc w:val="left"/>
               <w:rPr>
@@ -3357,6 +3549,7 @@
           <w:p>
             <w:pPr>
               <w:pStyle w:val="Contenidodelatabla"/>
+              <w:widowControl w:val="false"/>
               <w:bidi w:val="0"/>
               <w:jc w:val="left"/>
               <w:rPr>
@@ -3394,6 +3587,7 @@
       <w:pgNumType w:fmt="decimal"/>
       <w:formProt w:val="false"/>
       <w:textDirection w:val="lrTb"/>
+      <w:docGrid w:type="default" w:linePitch="100" w:charSpace="0"/>
     </w:sectPr>
   </w:body>
 </w:document>
@@ -3413,7 +3607,6 @@
     </w:rPrDefault>
     <w:pPrDefault>
       <w:pPr>
-        <w:widowControl/>
         <w:suppressAutoHyphens w:val="true"/>
       </w:pPr>
     </w:pPrDefault>
@@ -3423,7 +3616,10 @@
     <w:qFormat/>
     <w:pPr>
       <w:widowControl/>
+      <w:suppressAutoHyphens w:val="true"/>
       <w:bidi w:val="0"/>
+      <w:spacing w:before="0" w:after="0"/>
+      <w:jc w:val="left"/>
     </w:pPr>
     <w:rPr>
       <w:rFonts w:ascii="Liberation Serif" w:hAnsi="Liberation Serif" w:eastAsia="NSimSun" w:cs="Arial"/>

</xml_diff>

<commit_message>
Update Resum Estructures I.docx Actualización automática - 07/04/2025
</commit_message>
<xml_diff>
--- a/NF 4 Estructures I/Resum Estructures I.docx
+++ b/NF 4 Estructures I/Resum Estructures I.docx
@@ -515,7 +515,7 @@
                 <w:szCs w:val="16"/>
               </w:rPr>
               <w:tab/>
-              <w:t>public IEnumerator&lt;T&gt; GetEnumerator(){</w:t>
+              <w:t>//public IEnumerator&lt;T&gt; GetEnumerator(){</w:t>
             </w:r>
           </w:p>
           <w:p>
@@ -537,6 +537,7 @@
                 <w:szCs w:val="16"/>
               </w:rPr>
               <w:tab/>
+              <w:t>//</w:t>
               <w:tab/>
               <w:t>for(int i=0;i&lt;this.Count;i++)</w:t>
             </w:r>
@@ -560,6 +561,7 @@
                 <w:szCs w:val="16"/>
               </w:rPr>
               <w:tab/>
+              <w:t>//</w:t>
               <w:tab/>
               <w:tab/>
               <w:t>yield return this.dades[i];</w:t>
@@ -585,6 +587,96 @@
                 <w:szCs w:val="16"/>
               </w:rPr>
               <w:tab/>
+              <w:t xml:space="preserve">//} </w:t>
+            </w:r>
+          </w:p>
+          <w:p>
+            <w:pPr>
+              <w:pStyle w:val="Normal"/>
+              <w:widowControl w:val="false"/>
+              <w:bidi w:val="0"/>
+              <w:jc w:val="left"/>
+              <w:rPr>
+                <w:rFonts w:ascii="Arial" w:hAnsi="Arial"/>
+                <w:sz w:val="16"/>
+                <w:szCs w:val="16"/>
+              </w:rPr>
+            </w:pPr>
+            <w:r>
+              <w:rPr>
+                <w:rFonts w:ascii="Arial" w:hAnsi="Arial"/>
+                <w:sz w:val="16"/>
+                <w:szCs w:val="16"/>
+              </w:rPr>
+            </w:r>
+          </w:p>
+          <w:p>
+            <w:pPr>
+              <w:pStyle w:val="Normal"/>
+              <w:widowControl w:val="false"/>
+              <w:bidi w:val="0"/>
+              <w:jc w:val="left"/>
+              <w:rPr>
+                <w:rFonts w:ascii="Arial" w:hAnsi="Arial"/>
+                <w:sz w:val="16"/>
+                <w:szCs w:val="16"/>
+              </w:rPr>
+            </w:pPr>
+            <w:r>
+              <w:rPr>
+                <w:rFonts w:ascii="Arial" w:hAnsi="Arial"/>
+                <w:sz w:val="16"/>
+                <w:szCs w:val="16"/>
+              </w:rPr>
+              <w:tab/>
+              <w:t>public IEnumerator&lt;T&gt; GetEnumerator(){</w:t>
+            </w:r>
+          </w:p>
+          <w:p>
+            <w:pPr>
+              <w:pStyle w:val="Normal"/>
+              <w:widowControl w:val="false"/>
+              <w:bidi w:val="0"/>
+              <w:jc w:val="left"/>
+              <w:rPr>
+                <w:rFonts w:ascii="Arial" w:hAnsi="Arial"/>
+                <w:sz w:val="16"/>
+                <w:szCs w:val="16"/>
+              </w:rPr>
+            </w:pPr>
+            <w:r>
+              <w:rPr>
+                <w:rFonts w:ascii="Arial" w:hAnsi="Arial"/>
+                <w:sz w:val="16"/>
+                <w:szCs w:val="16"/>
+              </w:rPr>
+              <w:tab/>
+              <w:tab/>
+            </w:r>
+            <w:r>
+              <w:rPr>
+                <w:rFonts w:ascii="Arial" w:hAnsi="Arial"/>
+                <w:sz w:val="16"/>
+                <w:szCs w:val="16"/>
+              </w:rPr>
+              <w:t>return new ElMeuEnumerador(dades, nElem);</w:t>
+            </w:r>
+          </w:p>
+          <w:p>
+            <w:pPr>
+              <w:pStyle w:val="Normal"/>
+              <w:widowControl w:val="false"/>
+              <w:bidi w:val="0"/>
+              <w:jc w:val="left"/>
+              <w:rPr>
+                <w:rFonts w:ascii="Arial" w:hAnsi="Arial"/>
+                <w:sz w:val="16"/>
+                <w:szCs w:val="16"/>
+              </w:rPr>
+            </w:pPr>
+            <w:r>
+              <w:rPr/>
+              <w:tab/>
               <w:t xml:space="preserve">} </w:t>
             </w:r>
           </w:p>
@@ -1014,6 +1106,22 @@
                 <w:szCs w:val="16"/>
               </w:rPr>
               <w:t>Contains</w:t>
+            </w:r>
+            <w:r>
+              <w:rPr>
+                <w:rFonts w:ascii="Arial" w:hAnsi="Arial"/>
+                <w:sz w:val="16"/>
+                <w:szCs w:val="16"/>
+              </w:rPr>
+              <w:t xml:space="preserve">(T item) → </w:t>
+            </w:r>
+            <w:r>
+              <w:rPr>
+                <w:rFonts w:ascii="Arial" w:hAnsi="Arial"/>
+                <w:sz w:val="16"/>
+                <w:szCs w:val="16"/>
+              </w:rPr>
+              <w:t xml:space="preserve"> </w:t>
             </w:r>
           </w:p>
           <w:p>
@@ -1506,39 +1614,7 @@
                 <w:sz w:val="16"/>
                 <w:szCs w:val="16"/>
               </w:rPr>
-              <w:t>TaulaLlista&lt;</w:t>
-            </w:r>
-            <w:r>
-              <w:rPr>
-                <w:rFonts w:ascii="Arial" w:hAnsi="Arial"/>
-                <w:sz w:val="16"/>
-                <w:szCs w:val="16"/>
-              </w:rPr>
-              <w:t>int</w:t>
-            </w:r>
-            <w:r>
-              <w:rPr>
-                <w:rFonts w:ascii="Arial" w:hAnsi="Arial"/>
-                <w:sz w:val="16"/>
-                <w:szCs w:val="16"/>
-              </w:rPr>
-              <w:t>&gt; t1 = new TaulaLlista&lt;</w:t>
-            </w:r>
-            <w:r>
-              <w:rPr>
-                <w:rFonts w:ascii="Arial" w:hAnsi="Arial"/>
-                <w:sz w:val="16"/>
-                <w:szCs w:val="16"/>
-              </w:rPr>
-              <w:t>int</w:t>
-            </w:r>
-            <w:r>
-              <w:rPr>
-                <w:rFonts w:ascii="Arial" w:hAnsi="Arial"/>
-                <w:sz w:val="16"/>
-                <w:szCs w:val="16"/>
-              </w:rPr>
-              <w:t>&gt;();</w:t>
+              <w:t>TaulaLlista&lt;int&gt; t1 = new TaulaLlista&lt;int&gt;();</w:t>
             </w:r>
           </w:p>
           <w:p>
@@ -1704,39 +1780,7 @@
                 <w:sz w:val="16"/>
                 <w:szCs w:val="16"/>
               </w:rPr>
-              <w:t>TaulaLlista&lt;</w:t>
-            </w:r>
-            <w:r>
-              <w:rPr>
-                <w:rFonts w:ascii="Arial" w:hAnsi="Arial"/>
-                <w:sz w:val="16"/>
-                <w:szCs w:val="16"/>
-              </w:rPr>
-              <w:t>int</w:t>
-            </w:r>
-            <w:r>
-              <w:rPr>
-                <w:rFonts w:ascii="Arial" w:hAnsi="Arial"/>
-                <w:sz w:val="16"/>
-                <w:szCs w:val="16"/>
-              </w:rPr>
-              <w:t>&gt; t2 = new TaulaLlista&lt;</w:t>
-            </w:r>
-            <w:r>
-              <w:rPr>
-                <w:rFonts w:ascii="Arial" w:hAnsi="Arial"/>
-                <w:sz w:val="16"/>
-                <w:szCs w:val="16"/>
-              </w:rPr>
-              <w:t>int</w:t>
-            </w:r>
-            <w:r>
-              <w:rPr>
-                <w:rFonts w:ascii="Arial" w:hAnsi="Arial"/>
-                <w:sz w:val="16"/>
-                <w:szCs w:val="16"/>
-              </w:rPr>
-              <w:t>&gt;(t1);</w:t>
+              <w:t>TaulaLlista&lt;int&gt; t2 = new TaulaLlista&lt;int&gt;(t1);</w:t>
             </w:r>
           </w:p>
           <w:p>
@@ -3082,7 +3126,23 @@
                 <w:sz w:val="16"/>
                 <w:szCs w:val="16"/>
               </w:rPr>
-              <w:t>public class EnumeradorRevers&lt;T&gt;:Ienumetator&lt;T&gt;{</w:t>
+              <w:t>public class EnumeradorRevers&lt;T&gt;:I</w:t>
+            </w:r>
+            <w:r>
+              <w:rPr>
+                <w:rFonts w:ascii="Arial" w:hAnsi="Arial"/>
+                <w:sz w:val="16"/>
+                <w:szCs w:val="16"/>
+              </w:rPr>
+              <w:t>E</w:t>
+            </w:r>
+            <w:r>
+              <w:rPr>
+                <w:rFonts w:ascii="Arial" w:hAnsi="Arial"/>
+                <w:sz w:val="16"/>
+                <w:szCs w:val="16"/>
+              </w:rPr>
+              <w:t>numetator&lt;T&gt;{</w:t>
             </w:r>
           </w:p>
           <w:p>
@@ -3574,6 +3634,2626 @@
         <w:pStyle w:val="Normal"/>
         <w:bidi w:val="0"/>
         <w:jc w:val="left"/>
+        <w:rPr/>
+      </w:pPr>
+      <w:r>
+        <w:rPr/>
+      </w:r>
+    </w:p>
+    <w:p>
+      <w:pPr>
+        <w:pStyle w:val="Normal"/>
+        <w:bidi w:val="0"/>
+        <w:jc w:val="left"/>
+        <w:rPr/>
+      </w:pPr>
+      <w:r>
+        <w:rPr/>
+      </w:r>
+      <w:r>
+        <w:br w:type="page"/>
+      </w:r>
+    </w:p>
+    <w:p>
+      <w:pPr>
+        <w:pStyle w:val="Normal"/>
+        <w:bidi w:val="0"/>
+        <w:jc w:val="left"/>
+        <w:rPr/>
+      </w:pPr>
+      <w:r>
+        <w:rPr/>
+      </w:r>
+    </w:p>
+    <w:tbl>
+      <w:tblPr>
+        <w:tblW w:w="5000" w:type="pct"/>
+        <w:jc w:val="left"/>
+        <w:tblInd w:w="-5" w:type="dxa"/>
+        <w:tblLayout w:type="fixed"/>
+        <w:tblCellMar>
+          <w:top w:w="55" w:type="dxa"/>
+          <w:left w:w="55" w:type="dxa"/>
+          <w:bottom w:w="55" w:type="dxa"/>
+          <w:right w:w="55" w:type="dxa"/>
+        </w:tblCellMar>
+      </w:tblPr>
+      <w:tblGrid>
+        <w:gridCol w:w="7284"/>
+        <w:gridCol w:w="7286"/>
+      </w:tblGrid>
+      <w:tr>
+        <w:trPr/>
+        <w:tc>
+          <w:tcPr>
+            <w:tcW w:w="7284" w:type="dxa"/>
+            <w:tcBorders>
+              <w:top w:val="single" w:sz="4" w:space="0" w:color="000000"/>
+              <w:left w:val="single" w:sz="4" w:space="0" w:color="000000"/>
+              <w:bottom w:val="single" w:sz="4" w:space="0" w:color="000000"/>
+            </w:tcBorders>
+          </w:tcPr>
+          <w:p>
+            <w:pPr>
+              <w:pStyle w:val="Normal"/>
+              <w:widowControl w:val="false"/>
+              <w:bidi w:val="0"/>
+              <w:jc w:val="left"/>
+              <w:rPr>
+                <w:rFonts w:ascii="Arial" w:hAnsi="Arial"/>
+              </w:rPr>
+            </w:pPr>
+            <w:r>
+              <w:rPr>
+                <w:rFonts w:ascii="Arial" w:hAnsi="Arial"/>
+              </w:rPr>
+              <w:t>IComparable</w:t>
+            </w:r>
+            <w:r>
+              <w:rPr>
+                <w:rFonts w:ascii="Arial" w:hAnsi="Arial"/>
+              </w:rPr>
+              <w:t>&lt;T&gt;</w:t>
+            </w:r>
+          </w:p>
+        </w:tc>
+        <w:tc>
+          <w:tcPr>
+            <w:tcW w:w="7286" w:type="dxa"/>
+            <w:tcBorders>
+              <w:top w:val="single" w:sz="4" w:space="0" w:color="000000"/>
+              <w:left w:val="single" w:sz="4" w:space="0" w:color="000000"/>
+              <w:bottom w:val="single" w:sz="4" w:space="0" w:color="000000"/>
+              <w:right w:val="single" w:sz="4" w:space="0" w:color="000000"/>
+            </w:tcBorders>
+          </w:tcPr>
+          <w:p>
+            <w:pPr>
+              <w:pStyle w:val="Contenidodelatabla"/>
+              <w:widowControl w:val="false"/>
+              <w:bidi w:val="0"/>
+              <w:jc w:val="left"/>
+              <w:rPr>
+                <w:rFonts w:ascii="Arial" w:hAnsi="Arial"/>
+              </w:rPr>
+            </w:pPr>
+            <w:r>
+              <w:rPr>
+                <w:rFonts w:ascii="Arial" w:hAnsi="Arial"/>
+              </w:rPr>
+              <w:t>Main</w:t>
+            </w:r>
+          </w:p>
+        </w:tc>
+      </w:tr>
+      <w:tr>
+        <w:trPr>
+          <w:trHeight w:val="904" w:hRule="atLeast"/>
+        </w:trPr>
+        <w:tc>
+          <w:tcPr>
+            <w:tcW w:w="7284" w:type="dxa"/>
+            <w:tcBorders>
+              <w:left w:val="single" w:sz="4" w:space="0" w:color="000000"/>
+              <w:bottom w:val="single" w:sz="4" w:space="0" w:color="000000"/>
+            </w:tcBorders>
+          </w:tcPr>
+          <w:p>
+            <w:pPr>
+              <w:pStyle w:val="Normal"/>
+              <w:widowControl w:val="false"/>
+              <w:bidi w:val="0"/>
+              <w:jc w:val="left"/>
+              <w:rPr>
+                <w:rFonts w:ascii="Arial" w:hAnsi="Arial"/>
+                <w:sz w:val="16"/>
+                <w:szCs w:val="16"/>
+              </w:rPr>
+            </w:pPr>
+            <w:r>
+              <w:rPr>
+                <w:rFonts w:ascii="Arial" w:hAnsi="Arial"/>
+                <w:sz w:val="16"/>
+                <w:szCs w:val="16"/>
+              </w:rPr>
+            </w:r>
+          </w:p>
+          <w:p>
+            <w:pPr>
+              <w:pStyle w:val="Normal"/>
+              <w:widowControl w:val="false"/>
+              <w:bidi w:val="0"/>
+              <w:jc w:val="left"/>
+              <w:rPr>
+                <w:rFonts w:ascii="Arial" w:hAnsi="Arial"/>
+                <w:sz w:val="16"/>
+                <w:szCs w:val="16"/>
+              </w:rPr>
+            </w:pPr>
+            <w:r>
+              <w:rPr>
+                <w:rFonts w:ascii="Arial" w:hAnsi="Arial"/>
+                <w:sz w:val="16"/>
+                <w:szCs w:val="16"/>
+              </w:rPr>
+              <w:t>public Pokemon:</w:t>
+            </w:r>
+            <w:r>
+              <w:rPr>
+                <w:rFonts w:ascii="Arial" w:hAnsi="Arial"/>
+                <w:b/>
+                <w:bCs/>
+                <w:sz w:val="16"/>
+                <w:szCs w:val="16"/>
+              </w:rPr>
+              <w:t>Icomparable</w:t>
+            </w:r>
+            <w:r>
+              <w:rPr>
+                <w:rFonts w:ascii="Arial" w:hAnsi="Arial"/>
+                <w:sz w:val="16"/>
+                <w:szCs w:val="16"/>
+              </w:rPr>
+              <w:t>&lt;Pokemon&gt; {</w:t>
+            </w:r>
+          </w:p>
+          <w:p>
+            <w:pPr>
+              <w:pStyle w:val="Normal"/>
+              <w:widowControl w:val="false"/>
+              <w:bidi w:val="0"/>
+              <w:jc w:val="left"/>
+              <w:rPr>
+                <w:rFonts w:ascii="Arial" w:hAnsi="Arial"/>
+                <w:sz w:val="16"/>
+                <w:szCs w:val="16"/>
+              </w:rPr>
+            </w:pPr>
+            <w:r>
+              <w:rPr>
+                <w:rFonts w:ascii="Arial" w:hAnsi="Arial"/>
+                <w:sz w:val="16"/>
+                <w:szCs w:val="16"/>
+              </w:rPr>
+              <w:t xml:space="preserve">    </w:t>
+            </w:r>
+          </w:p>
+          <w:p>
+            <w:pPr>
+              <w:pStyle w:val="Normal"/>
+              <w:widowControl w:val="false"/>
+              <w:bidi w:val="0"/>
+              <w:jc w:val="left"/>
+              <w:rPr>
+                <w:rFonts w:ascii="Arial" w:hAnsi="Arial"/>
+                <w:sz w:val="16"/>
+                <w:szCs w:val="16"/>
+              </w:rPr>
+            </w:pPr>
+            <w:r>
+              <w:rPr>
+                <w:rFonts w:ascii="Arial" w:hAnsi="Arial"/>
+                <w:sz w:val="16"/>
+                <w:szCs w:val="16"/>
+              </w:rPr>
+              <w:t xml:space="preserve">   </w:t>
+            </w:r>
+            <w:r>
+              <w:rPr>
+                <w:rFonts w:ascii="Arial" w:hAnsi="Arial"/>
+                <w:sz w:val="16"/>
+                <w:szCs w:val="16"/>
+              </w:rPr>
+              <w:t>private string nom;</w:t>
+            </w:r>
+          </w:p>
+          <w:p>
+            <w:pPr>
+              <w:pStyle w:val="Normal"/>
+              <w:widowControl w:val="false"/>
+              <w:bidi w:val="0"/>
+              <w:jc w:val="left"/>
+              <w:rPr>
+                <w:rFonts w:ascii="Arial" w:hAnsi="Arial"/>
+                <w:sz w:val="16"/>
+                <w:szCs w:val="16"/>
+              </w:rPr>
+            </w:pPr>
+            <w:r>
+              <w:rPr>
+                <w:rFonts w:ascii="Arial" w:hAnsi="Arial"/>
+                <w:sz w:val="16"/>
+                <w:szCs w:val="16"/>
+              </w:rPr>
+              <w:t xml:space="preserve">   </w:t>
+            </w:r>
+            <w:r>
+              <w:rPr>
+                <w:rFonts w:ascii="Arial" w:hAnsi="Arial"/>
+                <w:sz w:val="16"/>
+                <w:szCs w:val="16"/>
+              </w:rPr>
+              <w:t>private int atac;</w:t>
+            </w:r>
+          </w:p>
+          <w:p>
+            <w:pPr>
+              <w:pStyle w:val="Normal"/>
+              <w:widowControl w:val="false"/>
+              <w:bidi w:val="0"/>
+              <w:jc w:val="left"/>
+              <w:rPr>
+                <w:rFonts w:ascii="Arial" w:hAnsi="Arial"/>
+                <w:sz w:val="16"/>
+                <w:szCs w:val="16"/>
+              </w:rPr>
+            </w:pPr>
+            <w:r>
+              <w:rPr>
+                <w:rFonts w:ascii="Arial" w:hAnsi="Arial"/>
+                <w:sz w:val="16"/>
+                <w:szCs w:val="16"/>
+              </w:rPr>
+              <w:t xml:space="preserve">   </w:t>
+            </w:r>
+            <w:r>
+              <w:rPr>
+                <w:rFonts w:ascii="Arial" w:hAnsi="Arial"/>
+                <w:sz w:val="16"/>
+                <w:szCs w:val="16"/>
+              </w:rPr>
+              <w:t>private int defensa;</w:t>
+            </w:r>
+          </w:p>
+          <w:p>
+            <w:pPr>
+              <w:pStyle w:val="Normal"/>
+              <w:widowControl w:val="false"/>
+              <w:bidi w:val="0"/>
+              <w:jc w:val="left"/>
+              <w:rPr>
+                <w:rFonts w:ascii="Arial" w:hAnsi="Arial"/>
+                <w:sz w:val="16"/>
+                <w:szCs w:val="16"/>
+              </w:rPr>
+            </w:pPr>
+            <w:r>
+              <w:rPr>
+                <w:rFonts w:ascii="Arial" w:hAnsi="Arial"/>
+                <w:sz w:val="16"/>
+                <w:szCs w:val="16"/>
+              </w:rPr>
+              <w:t xml:space="preserve">   </w:t>
+            </w:r>
+            <w:r>
+              <w:rPr>
+                <w:rFonts w:ascii="Arial" w:hAnsi="Arial"/>
+                <w:sz w:val="16"/>
+                <w:szCs w:val="16"/>
+              </w:rPr>
+              <w:t>private int velocitat;</w:t>
+            </w:r>
+          </w:p>
+          <w:p>
+            <w:pPr>
+              <w:pStyle w:val="Normal"/>
+              <w:widowControl w:val="false"/>
+              <w:bidi w:val="0"/>
+              <w:jc w:val="left"/>
+              <w:rPr>
+                <w:rFonts w:ascii="Arial" w:hAnsi="Arial"/>
+                <w:sz w:val="16"/>
+                <w:szCs w:val="16"/>
+              </w:rPr>
+            </w:pPr>
+            <w:r>
+              <w:rPr>
+                <w:rFonts w:ascii="Arial" w:hAnsi="Arial"/>
+                <w:sz w:val="16"/>
+                <w:szCs w:val="16"/>
+              </w:rPr>
+            </w:r>
+          </w:p>
+          <w:p>
+            <w:pPr>
+              <w:pStyle w:val="Normal"/>
+              <w:widowControl w:val="false"/>
+              <w:bidi w:val="0"/>
+              <w:jc w:val="left"/>
+              <w:rPr>
+                <w:rFonts w:ascii="Arial" w:hAnsi="Arial"/>
+                <w:sz w:val="16"/>
+                <w:szCs w:val="16"/>
+              </w:rPr>
+            </w:pPr>
+            <w:r>
+              <w:rPr>
+                <w:rFonts w:ascii="Arial" w:hAnsi="Arial"/>
+                <w:sz w:val="16"/>
+                <w:szCs w:val="16"/>
+              </w:rPr>
+              <w:t xml:space="preserve">   </w:t>
+            </w:r>
+            <w:r>
+              <w:rPr>
+                <w:rFonts w:ascii="Arial" w:hAnsi="Arial"/>
+                <w:sz w:val="16"/>
+                <w:szCs w:val="16"/>
+              </w:rPr>
+              <w:t xml:space="preserve">public int </w:t>
+            </w:r>
+            <w:r>
+              <w:rPr>
+                <w:rFonts w:ascii="Arial" w:hAnsi="Arial"/>
+                <w:b/>
+                <w:bCs/>
+                <w:sz w:val="16"/>
+                <w:szCs w:val="16"/>
+              </w:rPr>
+              <w:t>CompareTo(Pokemon other)</w:t>
+            </w:r>
+            <w:r>
+              <w:rPr>
+                <w:rFonts w:ascii="Arial" w:hAnsi="Arial"/>
+                <w:sz w:val="16"/>
+                <w:szCs w:val="16"/>
+              </w:rPr>
+              <w:t>{</w:t>
+            </w:r>
+          </w:p>
+          <w:p>
+            <w:pPr>
+              <w:pStyle w:val="Normal"/>
+              <w:widowControl w:val="false"/>
+              <w:bidi w:val="0"/>
+              <w:jc w:val="left"/>
+              <w:rPr>
+                <w:rFonts w:ascii="Arial" w:hAnsi="Arial"/>
+                <w:sz w:val="16"/>
+                <w:szCs w:val="16"/>
+              </w:rPr>
+            </w:pPr>
+            <w:r>
+              <w:rPr>
+                <w:rFonts w:ascii="Arial" w:hAnsi="Arial"/>
+                <w:sz w:val="16"/>
+                <w:szCs w:val="16"/>
+              </w:rPr>
+              <w:t xml:space="preserve">       </w:t>
+            </w:r>
+            <w:r>
+              <w:rPr>
+                <w:rFonts w:ascii="Arial" w:hAnsi="Arial"/>
+                <w:sz w:val="16"/>
+                <w:szCs w:val="16"/>
+              </w:rPr>
+              <w:t>int result;</w:t>
+            </w:r>
+          </w:p>
+          <w:p>
+            <w:pPr>
+              <w:pStyle w:val="Normal"/>
+              <w:widowControl w:val="false"/>
+              <w:bidi w:val="0"/>
+              <w:jc w:val="left"/>
+              <w:rPr>
+                <w:rFonts w:ascii="Arial" w:hAnsi="Arial"/>
+                <w:sz w:val="16"/>
+                <w:szCs w:val="16"/>
+              </w:rPr>
+            </w:pPr>
+            <w:r>
+              <w:rPr>
+                <w:rFonts w:ascii="Arial" w:hAnsi="Arial"/>
+                <w:sz w:val="16"/>
+                <w:szCs w:val="16"/>
+              </w:rPr>
+              <w:t xml:space="preserve">       </w:t>
+            </w:r>
+            <w:r>
+              <w:rPr>
+                <w:rFonts w:ascii="Arial" w:hAnsi="Arial"/>
+                <w:sz w:val="16"/>
+                <w:szCs w:val="16"/>
+              </w:rPr>
+              <w:t>if(this == null &amp;&amp; other==null) result = 0;</w:t>
+            </w:r>
+          </w:p>
+          <w:p>
+            <w:pPr>
+              <w:pStyle w:val="Normal"/>
+              <w:widowControl w:val="false"/>
+              <w:bidi w:val="0"/>
+              <w:jc w:val="left"/>
+              <w:rPr>
+                <w:rFonts w:ascii="Arial" w:hAnsi="Arial"/>
+                <w:sz w:val="16"/>
+                <w:szCs w:val="16"/>
+              </w:rPr>
+            </w:pPr>
+            <w:r>
+              <w:rPr>
+                <w:rFonts w:ascii="Arial" w:hAnsi="Arial"/>
+                <w:sz w:val="16"/>
+                <w:szCs w:val="16"/>
+              </w:rPr>
+              <w:t xml:space="preserve">       </w:t>
+            </w:r>
+            <w:r>
+              <w:rPr>
+                <w:rFonts w:ascii="Arial" w:hAnsi="Arial"/>
+                <w:sz w:val="16"/>
+                <w:szCs w:val="16"/>
+              </w:rPr>
+              <w:t>elseif(this == null) result = -1;</w:t>
+            </w:r>
+          </w:p>
+          <w:p>
+            <w:pPr>
+              <w:pStyle w:val="Normal"/>
+              <w:widowControl w:val="false"/>
+              <w:bidi w:val="0"/>
+              <w:jc w:val="left"/>
+              <w:rPr>
+                <w:rFonts w:ascii="Arial" w:hAnsi="Arial"/>
+                <w:sz w:val="16"/>
+                <w:szCs w:val="16"/>
+              </w:rPr>
+            </w:pPr>
+            <w:r>
+              <w:rPr>
+                <w:rFonts w:ascii="Arial" w:hAnsi="Arial"/>
+                <w:sz w:val="16"/>
+                <w:szCs w:val="16"/>
+              </w:rPr>
+              <w:t xml:space="preserve">       </w:t>
+            </w:r>
+            <w:r>
+              <w:rPr>
+                <w:rFonts w:ascii="Arial" w:hAnsi="Arial"/>
+                <w:sz w:val="16"/>
+                <w:szCs w:val="16"/>
+              </w:rPr>
+              <w:t>elseif(other==null) result = 1;</w:t>
+            </w:r>
+          </w:p>
+          <w:p>
+            <w:pPr>
+              <w:pStyle w:val="Normal"/>
+              <w:widowControl w:val="false"/>
+              <w:bidi w:val="0"/>
+              <w:jc w:val="left"/>
+              <w:rPr>
+                <w:rFonts w:ascii="Arial" w:hAnsi="Arial"/>
+                <w:sz w:val="16"/>
+                <w:szCs w:val="16"/>
+              </w:rPr>
+            </w:pPr>
+            <w:r>
+              <w:rPr>
+                <w:rFonts w:ascii="Arial" w:hAnsi="Arial"/>
+                <w:sz w:val="16"/>
+                <w:szCs w:val="16"/>
+              </w:rPr>
+              <w:t xml:space="preserve">       </w:t>
+            </w:r>
+            <w:r>
+              <w:rPr>
+                <w:rFonts w:ascii="Arial" w:hAnsi="Arial"/>
+                <w:sz w:val="16"/>
+                <w:szCs w:val="16"/>
+              </w:rPr>
+              <w:t>else{</w:t>
+            </w:r>
+          </w:p>
+          <w:p>
+            <w:pPr>
+              <w:pStyle w:val="Normal"/>
+              <w:widowControl w:val="false"/>
+              <w:bidi w:val="0"/>
+              <w:jc w:val="left"/>
+              <w:rPr>
+                <w:rFonts w:ascii="Arial" w:hAnsi="Arial"/>
+                <w:sz w:val="16"/>
+                <w:szCs w:val="16"/>
+              </w:rPr>
+            </w:pPr>
+            <w:r>
+              <w:rPr>
+                <w:rFonts w:ascii="Arial" w:hAnsi="Arial"/>
+                <w:sz w:val="16"/>
+                <w:szCs w:val="16"/>
+              </w:rPr>
+              <w:t xml:space="preserve">            </w:t>
+            </w:r>
+            <w:r>
+              <w:rPr>
+                <w:rFonts w:ascii="Arial" w:hAnsi="Arial"/>
+                <w:sz w:val="16"/>
+                <w:szCs w:val="16"/>
+              </w:rPr>
+              <w:t>result = this.nom.CompareTo(other.nom);</w:t>
+            </w:r>
+          </w:p>
+          <w:p>
+            <w:pPr>
+              <w:pStyle w:val="Normal"/>
+              <w:widowControl w:val="false"/>
+              <w:bidi w:val="0"/>
+              <w:jc w:val="left"/>
+              <w:rPr>
+                <w:rFonts w:ascii="Arial" w:hAnsi="Arial"/>
+                <w:sz w:val="16"/>
+                <w:szCs w:val="16"/>
+              </w:rPr>
+            </w:pPr>
+            <w:r>
+              <w:rPr>
+                <w:rFonts w:ascii="Arial" w:hAnsi="Arial"/>
+                <w:sz w:val="16"/>
+                <w:szCs w:val="16"/>
+              </w:rPr>
+              <w:t xml:space="preserve">       </w:t>
+            </w:r>
+            <w:r>
+              <w:rPr>
+                <w:rFonts w:ascii="Arial" w:hAnsi="Arial"/>
+                <w:sz w:val="16"/>
+                <w:szCs w:val="16"/>
+              </w:rPr>
+              <w:t>}</w:t>
+            </w:r>
+          </w:p>
+          <w:p>
+            <w:pPr>
+              <w:pStyle w:val="Normal"/>
+              <w:widowControl w:val="false"/>
+              <w:bidi w:val="0"/>
+              <w:jc w:val="left"/>
+              <w:rPr>
+                <w:rFonts w:ascii="Arial" w:hAnsi="Arial"/>
+                <w:sz w:val="16"/>
+                <w:szCs w:val="16"/>
+              </w:rPr>
+            </w:pPr>
+            <w:r>
+              <w:rPr>
+                <w:rFonts w:ascii="Arial" w:hAnsi="Arial"/>
+                <w:sz w:val="16"/>
+                <w:szCs w:val="16"/>
+              </w:rPr>
+            </w:r>
+          </w:p>
+          <w:p>
+            <w:pPr>
+              <w:pStyle w:val="Normal"/>
+              <w:widowControl w:val="false"/>
+              <w:bidi w:val="0"/>
+              <w:jc w:val="left"/>
+              <w:rPr>
+                <w:rFonts w:ascii="Arial" w:hAnsi="Arial"/>
+                <w:sz w:val="16"/>
+                <w:szCs w:val="16"/>
+              </w:rPr>
+            </w:pPr>
+            <w:r>
+              <w:rPr>
+                <w:rFonts w:ascii="Arial" w:hAnsi="Arial"/>
+                <w:sz w:val="16"/>
+                <w:szCs w:val="16"/>
+              </w:rPr>
+              <w:t xml:space="preserve">       </w:t>
+            </w:r>
+            <w:r>
+              <w:rPr>
+                <w:rFonts w:ascii="Arial" w:hAnsi="Arial"/>
+                <w:sz w:val="16"/>
+                <w:szCs w:val="16"/>
+              </w:rPr>
+              <w:t>return result;</w:t>
+            </w:r>
+          </w:p>
+          <w:p>
+            <w:pPr>
+              <w:pStyle w:val="Normal"/>
+              <w:widowControl w:val="false"/>
+              <w:bidi w:val="0"/>
+              <w:jc w:val="left"/>
+              <w:rPr>
+                <w:rFonts w:ascii="Arial" w:hAnsi="Arial"/>
+                <w:sz w:val="16"/>
+                <w:szCs w:val="16"/>
+              </w:rPr>
+            </w:pPr>
+            <w:r>
+              <w:rPr>
+                <w:rFonts w:ascii="Arial" w:hAnsi="Arial"/>
+                <w:sz w:val="16"/>
+                <w:szCs w:val="16"/>
+              </w:rPr>
+              <w:t xml:space="preserve">   </w:t>
+            </w:r>
+            <w:r>
+              <w:rPr>
+                <w:rFonts w:ascii="Arial" w:hAnsi="Arial"/>
+                <w:sz w:val="16"/>
+                <w:szCs w:val="16"/>
+              </w:rPr>
+              <w:t>}</w:t>
+            </w:r>
+          </w:p>
+          <w:p>
+            <w:pPr>
+              <w:pStyle w:val="Normal"/>
+              <w:widowControl w:val="false"/>
+              <w:bidi w:val="0"/>
+              <w:jc w:val="left"/>
+              <w:rPr>
+                <w:rFonts w:ascii="Arial" w:hAnsi="Arial"/>
+                <w:sz w:val="16"/>
+                <w:szCs w:val="16"/>
+              </w:rPr>
+            </w:pPr>
+            <w:r>
+              <w:rPr>
+                <w:rFonts w:ascii="Arial" w:hAnsi="Arial"/>
+                <w:sz w:val="16"/>
+                <w:szCs w:val="16"/>
+              </w:rPr>
+            </w:r>
+          </w:p>
+          <w:p>
+            <w:pPr>
+              <w:pStyle w:val="Normal"/>
+              <w:widowControl w:val="false"/>
+              <w:bidi w:val="0"/>
+              <w:jc w:val="left"/>
+              <w:rPr>
+                <w:rFonts w:ascii="Arial" w:hAnsi="Arial"/>
+                <w:sz w:val="16"/>
+                <w:szCs w:val="16"/>
+              </w:rPr>
+            </w:pPr>
+            <w:r>
+              <w:rPr>
+                <w:rFonts w:ascii="Arial" w:hAnsi="Arial"/>
+                <w:sz w:val="16"/>
+                <w:szCs w:val="16"/>
+              </w:rPr>
+            </w:r>
+          </w:p>
+          <w:p>
+            <w:pPr>
+              <w:pStyle w:val="Normal"/>
+              <w:widowControl w:val="false"/>
+              <w:bidi w:val="0"/>
+              <w:jc w:val="left"/>
+              <w:rPr>
+                <w:rFonts w:ascii="Arial" w:hAnsi="Arial"/>
+                <w:sz w:val="16"/>
+                <w:szCs w:val="16"/>
+              </w:rPr>
+            </w:pPr>
+            <w:r>
+              <w:rPr>
+                <w:rFonts w:ascii="Arial" w:hAnsi="Arial"/>
+                <w:sz w:val="16"/>
+                <w:szCs w:val="16"/>
+              </w:rPr>
+              <w:t xml:space="preserve">   </w:t>
+            </w:r>
+            <w:r>
+              <w:rPr>
+                <w:rFonts w:ascii="Arial" w:hAnsi="Arial"/>
+                <w:sz w:val="16"/>
+                <w:szCs w:val="16"/>
+              </w:rPr>
+              <w:t>public class ComapardorAtac:</w:t>
+            </w:r>
+            <w:r>
+              <w:rPr>
+                <w:rFonts w:ascii="Arial" w:hAnsi="Arial"/>
+                <w:b/>
+                <w:bCs/>
+                <w:sz w:val="16"/>
+                <w:szCs w:val="16"/>
+              </w:rPr>
+              <w:t>Icomparer</w:t>
+            </w:r>
+            <w:r>
+              <w:rPr>
+                <w:rFonts w:ascii="Arial" w:hAnsi="Arial"/>
+                <w:sz w:val="16"/>
+                <w:szCs w:val="16"/>
+              </w:rPr>
+              <w:t>&lt;Pokemon&gt;{</w:t>
+            </w:r>
+          </w:p>
+          <w:p>
+            <w:pPr>
+              <w:pStyle w:val="Normal"/>
+              <w:widowControl w:val="false"/>
+              <w:bidi w:val="0"/>
+              <w:jc w:val="left"/>
+              <w:rPr>
+                <w:rFonts w:ascii="Arial" w:hAnsi="Arial"/>
+                <w:sz w:val="16"/>
+                <w:szCs w:val="16"/>
+              </w:rPr>
+            </w:pPr>
+            <w:r>
+              <w:rPr>
+                <w:rFonts w:ascii="Arial" w:hAnsi="Arial"/>
+                <w:sz w:val="16"/>
+                <w:szCs w:val="16"/>
+              </w:rPr>
+              <w:t xml:space="preserve">       </w:t>
+            </w:r>
+            <w:r>
+              <w:rPr>
+                <w:rFonts w:ascii="Arial" w:hAnsi="Arial"/>
+                <w:sz w:val="16"/>
+                <w:szCs w:val="16"/>
+              </w:rPr>
+              <w:t xml:space="preserve">public int </w:t>
+            </w:r>
+            <w:r>
+              <w:rPr>
+                <w:rFonts w:ascii="Arial" w:hAnsi="Arial"/>
+                <w:b/>
+                <w:bCs/>
+                <w:sz w:val="16"/>
+                <w:szCs w:val="16"/>
+              </w:rPr>
+              <w:t>Compare(Pokemon p1, Pokemon p2)</w:t>
+            </w:r>
+            <w:r>
+              <w:rPr>
+                <w:rFonts w:ascii="Arial" w:hAnsi="Arial"/>
+                <w:sz w:val="16"/>
+                <w:szCs w:val="16"/>
+              </w:rPr>
+              <w:t>{</w:t>
+            </w:r>
+          </w:p>
+          <w:p>
+            <w:pPr>
+              <w:pStyle w:val="Normal"/>
+              <w:widowControl w:val="false"/>
+              <w:bidi w:val="0"/>
+              <w:jc w:val="left"/>
+              <w:rPr>
+                <w:rFonts w:ascii="Arial" w:hAnsi="Arial"/>
+                <w:sz w:val="16"/>
+                <w:szCs w:val="16"/>
+              </w:rPr>
+            </w:pPr>
+            <w:r>
+              <w:rPr>
+                <w:rFonts w:ascii="Arial" w:hAnsi="Arial"/>
+                <w:sz w:val="16"/>
+                <w:szCs w:val="16"/>
+              </w:rPr>
+              <w:t xml:space="preserve">           </w:t>
+            </w:r>
+            <w:r>
+              <w:rPr>
+                <w:rFonts w:ascii="Arial" w:hAnsi="Arial"/>
+                <w:sz w:val="16"/>
+                <w:szCs w:val="16"/>
+              </w:rPr>
+              <w:t>int result;</w:t>
+            </w:r>
+          </w:p>
+          <w:p>
+            <w:pPr>
+              <w:pStyle w:val="Normal"/>
+              <w:widowControl w:val="false"/>
+              <w:bidi w:val="0"/>
+              <w:jc w:val="left"/>
+              <w:rPr>
+                <w:rFonts w:ascii="Arial" w:hAnsi="Arial"/>
+                <w:sz w:val="16"/>
+                <w:szCs w:val="16"/>
+              </w:rPr>
+            </w:pPr>
+            <w:r>
+              <w:rPr>
+                <w:rFonts w:ascii="Arial" w:hAnsi="Arial"/>
+                <w:sz w:val="16"/>
+                <w:szCs w:val="16"/>
+              </w:rPr>
+              <w:t xml:space="preserve">           </w:t>
+            </w:r>
+            <w:r>
+              <w:rPr>
+                <w:rFonts w:ascii="Arial" w:hAnsi="Arial"/>
+                <w:sz w:val="16"/>
+                <w:szCs w:val="16"/>
+              </w:rPr>
+              <w:t>if(p1 == null &amp;&amp; p2==null) result = 0;</w:t>
+            </w:r>
+          </w:p>
+          <w:p>
+            <w:pPr>
+              <w:pStyle w:val="Normal"/>
+              <w:widowControl w:val="false"/>
+              <w:bidi w:val="0"/>
+              <w:jc w:val="left"/>
+              <w:rPr>
+                <w:rFonts w:ascii="Arial" w:hAnsi="Arial"/>
+                <w:sz w:val="16"/>
+                <w:szCs w:val="16"/>
+              </w:rPr>
+            </w:pPr>
+            <w:r>
+              <w:rPr>
+                <w:rFonts w:ascii="Arial" w:hAnsi="Arial"/>
+                <w:sz w:val="16"/>
+                <w:szCs w:val="16"/>
+              </w:rPr>
+              <w:t xml:space="preserve">           </w:t>
+            </w:r>
+            <w:r>
+              <w:rPr>
+                <w:rFonts w:ascii="Arial" w:hAnsi="Arial"/>
+                <w:sz w:val="16"/>
+                <w:szCs w:val="16"/>
+              </w:rPr>
+              <w:t>elseif(p1 == null) result = -1;</w:t>
+            </w:r>
+          </w:p>
+          <w:p>
+            <w:pPr>
+              <w:pStyle w:val="Normal"/>
+              <w:widowControl w:val="false"/>
+              <w:bidi w:val="0"/>
+              <w:jc w:val="left"/>
+              <w:rPr>
+                <w:rFonts w:ascii="Arial" w:hAnsi="Arial"/>
+                <w:sz w:val="16"/>
+                <w:szCs w:val="16"/>
+              </w:rPr>
+            </w:pPr>
+            <w:r>
+              <w:rPr>
+                <w:rFonts w:ascii="Arial" w:hAnsi="Arial"/>
+                <w:sz w:val="16"/>
+                <w:szCs w:val="16"/>
+              </w:rPr>
+              <w:t xml:space="preserve">           </w:t>
+            </w:r>
+            <w:r>
+              <w:rPr>
+                <w:rFonts w:ascii="Arial" w:hAnsi="Arial"/>
+                <w:sz w:val="16"/>
+                <w:szCs w:val="16"/>
+              </w:rPr>
+              <w:t>elseif(p2==null) result = 1;</w:t>
+            </w:r>
+          </w:p>
+          <w:p>
+            <w:pPr>
+              <w:pStyle w:val="Normal"/>
+              <w:widowControl w:val="false"/>
+              <w:bidi w:val="0"/>
+              <w:jc w:val="left"/>
+              <w:rPr>
+                <w:rFonts w:ascii="Arial" w:hAnsi="Arial"/>
+                <w:sz w:val="16"/>
+                <w:szCs w:val="16"/>
+              </w:rPr>
+            </w:pPr>
+            <w:r>
+              <w:rPr>
+                <w:rFonts w:ascii="Arial" w:hAnsi="Arial"/>
+                <w:sz w:val="16"/>
+                <w:szCs w:val="16"/>
+              </w:rPr>
+              <w:t xml:space="preserve">           </w:t>
+            </w:r>
+            <w:r>
+              <w:rPr>
+                <w:rFonts w:ascii="Arial" w:hAnsi="Arial"/>
+                <w:sz w:val="16"/>
+                <w:szCs w:val="16"/>
+              </w:rPr>
+              <w:t>else{</w:t>
+            </w:r>
+          </w:p>
+          <w:p>
+            <w:pPr>
+              <w:pStyle w:val="Normal"/>
+              <w:widowControl w:val="false"/>
+              <w:bidi w:val="0"/>
+              <w:jc w:val="left"/>
+              <w:rPr>
+                <w:rFonts w:ascii="Arial" w:hAnsi="Arial"/>
+                <w:sz w:val="16"/>
+                <w:szCs w:val="16"/>
+              </w:rPr>
+            </w:pPr>
+            <w:r>
+              <w:rPr>
+                <w:rFonts w:ascii="Arial" w:hAnsi="Arial"/>
+                <w:sz w:val="16"/>
+                <w:szCs w:val="16"/>
+              </w:rPr>
+              <w:t xml:space="preserve">              </w:t>
+            </w:r>
+            <w:r>
+              <w:rPr>
+                <w:rFonts w:ascii="Arial" w:hAnsi="Arial"/>
+                <w:sz w:val="16"/>
+                <w:szCs w:val="16"/>
+              </w:rPr>
+              <w:t>result = p1.Atac.CompareTo(p2.Atac);</w:t>
+            </w:r>
+          </w:p>
+          <w:p>
+            <w:pPr>
+              <w:pStyle w:val="Normal"/>
+              <w:widowControl w:val="false"/>
+              <w:bidi w:val="0"/>
+              <w:jc w:val="left"/>
+              <w:rPr>
+                <w:rFonts w:ascii="Arial" w:hAnsi="Arial"/>
+                <w:sz w:val="16"/>
+                <w:szCs w:val="16"/>
+              </w:rPr>
+            </w:pPr>
+            <w:r>
+              <w:rPr>
+                <w:rFonts w:ascii="Arial" w:hAnsi="Arial"/>
+                <w:sz w:val="16"/>
+                <w:szCs w:val="16"/>
+              </w:rPr>
+              <w:t xml:space="preserve">              </w:t>
+            </w:r>
+            <w:r>
+              <w:rPr>
+                <w:rFonts w:ascii="Arial" w:hAnsi="Arial"/>
+                <w:sz w:val="16"/>
+                <w:szCs w:val="16"/>
+              </w:rPr>
+              <w:t>if(resultat==0)</w:t>
+            </w:r>
+          </w:p>
+          <w:p>
+            <w:pPr>
+              <w:pStyle w:val="Normal"/>
+              <w:widowControl w:val="false"/>
+              <w:bidi w:val="0"/>
+              <w:jc w:val="left"/>
+              <w:rPr>
+                <w:rFonts w:ascii="Arial" w:hAnsi="Arial"/>
+                <w:sz w:val="16"/>
+                <w:szCs w:val="16"/>
+              </w:rPr>
+            </w:pPr>
+            <w:r>
+              <w:rPr>
+                <w:rFonts w:ascii="Arial" w:hAnsi="Arial"/>
+                <w:sz w:val="16"/>
+                <w:szCs w:val="16"/>
+              </w:rPr>
+              <w:t xml:space="preserve">                   </w:t>
+            </w:r>
+            <w:r>
+              <w:rPr>
+                <w:rFonts w:ascii="Arial" w:hAnsi="Arial"/>
+                <w:sz w:val="16"/>
+                <w:szCs w:val="16"/>
+              </w:rPr>
+              <w:t>result = p1.Defensa.CompareTo(p2.Defensa);</w:t>
+            </w:r>
+            <w:r>
+              <w:rPr>
+                <w:rFonts w:ascii="Arial" w:hAnsi="Arial"/>
+                <w:sz w:val="16"/>
+                <w:szCs w:val="16"/>
+              </w:rPr>
+              <w:t xml:space="preserve">                 </w:t>
+            </w:r>
+          </w:p>
+          <w:p>
+            <w:pPr>
+              <w:pStyle w:val="Normal"/>
+              <w:widowControl w:val="false"/>
+              <w:bidi w:val="0"/>
+              <w:jc w:val="left"/>
+              <w:rPr>
+                <w:rFonts w:ascii="Arial" w:hAnsi="Arial"/>
+                <w:sz w:val="16"/>
+                <w:szCs w:val="16"/>
+              </w:rPr>
+            </w:pPr>
+            <w:r>
+              <w:rPr>
+                <w:rFonts w:ascii="Arial" w:hAnsi="Arial"/>
+                <w:sz w:val="16"/>
+                <w:szCs w:val="16"/>
+              </w:rPr>
+              <w:t xml:space="preserve">              </w:t>
+            </w:r>
+            <w:r>
+              <w:rPr>
+                <w:rFonts w:ascii="Arial" w:hAnsi="Arial"/>
+                <w:sz w:val="16"/>
+                <w:szCs w:val="16"/>
+              </w:rPr>
+              <w:t>if(resultat==0)</w:t>
+            </w:r>
+          </w:p>
+          <w:p>
+            <w:pPr>
+              <w:pStyle w:val="Normal"/>
+              <w:widowControl w:val="false"/>
+              <w:bidi w:val="0"/>
+              <w:jc w:val="left"/>
+              <w:rPr>
+                <w:rFonts w:ascii="Arial" w:hAnsi="Arial"/>
+                <w:sz w:val="16"/>
+                <w:szCs w:val="16"/>
+              </w:rPr>
+            </w:pPr>
+            <w:r>
+              <w:rPr>
+                <w:rFonts w:ascii="Arial" w:hAnsi="Arial"/>
+                <w:sz w:val="16"/>
+                <w:szCs w:val="16"/>
+              </w:rPr>
+              <w:t xml:space="preserve">                   </w:t>
+            </w:r>
+            <w:r>
+              <w:rPr>
+                <w:rFonts w:ascii="Arial" w:hAnsi="Arial"/>
+                <w:sz w:val="16"/>
+                <w:szCs w:val="16"/>
+              </w:rPr>
+              <w:t>result = p1.Velocitat.CompareTo(p2.Velocitat);</w:t>
+            </w:r>
+            <w:r>
+              <w:rPr>
+                <w:rFonts w:ascii="Arial" w:hAnsi="Arial"/>
+                <w:sz w:val="16"/>
+                <w:szCs w:val="16"/>
+              </w:rPr>
+              <w:t xml:space="preserve">                 </w:t>
+            </w:r>
+          </w:p>
+          <w:p>
+            <w:pPr>
+              <w:pStyle w:val="Normal"/>
+              <w:widowControl w:val="false"/>
+              <w:bidi w:val="0"/>
+              <w:jc w:val="left"/>
+              <w:rPr>
+                <w:rFonts w:ascii="Arial" w:hAnsi="Arial"/>
+                <w:sz w:val="16"/>
+                <w:szCs w:val="16"/>
+              </w:rPr>
+            </w:pPr>
+            <w:r>
+              <w:rPr>
+                <w:rFonts w:ascii="Arial" w:hAnsi="Arial"/>
+                <w:sz w:val="16"/>
+                <w:szCs w:val="16"/>
+              </w:rPr>
+              <w:t xml:space="preserve">           </w:t>
+            </w:r>
+          </w:p>
+          <w:p>
+            <w:pPr>
+              <w:pStyle w:val="Normal"/>
+              <w:widowControl w:val="false"/>
+              <w:bidi w:val="0"/>
+              <w:jc w:val="left"/>
+              <w:rPr>
+                <w:rFonts w:ascii="Arial" w:hAnsi="Arial"/>
+                <w:sz w:val="16"/>
+                <w:szCs w:val="16"/>
+              </w:rPr>
+            </w:pPr>
+            <w:r>
+              <w:rPr>
+                <w:rFonts w:ascii="Arial" w:hAnsi="Arial"/>
+                <w:sz w:val="16"/>
+                <w:szCs w:val="16"/>
+              </w:rPr>
+              <w:t xml:space="preserve">           </w:t>
+            </w:r>
+            <w:r>
+              <w:rPr>
+                <w:rFonts w:ascii="Arial" w:hAnsi="Arial"/>
+                <w:sz w:val="16"/>
+                <w:szCs w:val="16"/>
+              </w:rPr>
+              <w:t>}</w:t>
+            </w:r>
+          </w:p>
+          <w:p>
+            <w:pPr>
+              <w:pStyle w:val="Normal"/>
+              <w:widowControl w:val="false"/>
+              <w:bidi w:val="0"/>
+              <w:jc w:val="left"/>
+              <w:rPr>
+                <w:rFonts w:ascii="Arial" w:hAnsi="Arial"/>
+                <w:sz w:val="16"/>
+                <w:szCs w:val="16"/>
+              </w:rPr>
+            </w:pPr>
+            <w:r>
+              <w:rPr>
+                <w:rFonts w:ascii="Arial" w:hAnsi="Arial"/>
+                <w:sz w:val="16"/>
+                <w:szCs w:val="16"/>
+              </w:rPr>
+            </w:r>
+          </w:p>
+          <w:p>
+            <w:pPr>
+              <w:pStyle w:val="Normal"/>
+              <w:widowControl w:val="false"/>
+              <w:bidi w:val="0"/>
+              <w:jc w:val="left"/>
+              <w:rPr>
+                <w:rFonts w:ascii="Arial" w:hAnsi="Arial"/>
+                <w:sz w:val="16"/>
+                <w:szCs w:val="16"/>
+              </w:rPr>
+            </w:pPr>
+            <w:r>
+              <w:rPr>
+                <w:rFonts w:ascii="Arial" w:hAnsi="Arial"/>
+                <w:sz w:val="16"/>
+                <w:szCs w:val="16"/>
+              </w:rPr>
+              <w:t xml:space="preserve">           </w:t>
+            </w:r>
+            <w:r>
+              <w:rPr>
+                <w:rFonts w:ascii="Arial" w:hAnsi="Arial"/>
+                <w:sz w:val="16"/>
+                <w:szCs w:val="16"/>
+              </w:rPr>
+              <w:t>return result;</w:t>
+            </w:r>
+            <w:r>
+              <w:rPr>
+                <w:rFonts w:ascii="Arial" w:hAnsi="Arial"/>
+                <w:sz w:val="16"/>
+                <w:szCs w:val="16"/>
+              </w:rPr>
+              <w:t xml:space="preserve">   </w:t>
+            </w:r>
+          </w:p>
+          <w:p>
+            <w:pPr>
+              <w:pStyle w:val="Normal"/>
+              <w:widowControl w:val="false"/>
+              <w:bidi w:val="0"/>
+              <w:jc w:val="left"/>
+              <w:rPr>
+                <w:rFonts w:ascii="Arial" w:hAnsi="Arial"/>
+                <w:sz w:val="16"/>
+                <w:szCs w:val="16"/>
+              </w:rPr>
+            </w:pPr>
+            <w:r>
+              <w:rPr>
+                <w:rFonts w:ascii="Arial" w:hAnsi="Arial"/>
+                <w:sz w:val="16"/>
+                <w:szCs w:val="16"/>
+              </w:rPr>
+            </w:r>
+          </w:p>
+          <w:p>
+            <w:pPr>
+              <w:pStyle w:val="Normal"/>
+              <w:widowControl w:val="false"/>
+              <w:bidi w:val="0"/>
+              <w:jc w:val="left"/>
+              <w:rPr>
+                <w:rFonts w:ascii="Arial" w:hAnsi="Arial"/>
+                <w:sz w:val="16"/>
+                <w:szCs w:val="16"/>
+              </w:rPr>
+            </w:pPr>
+            <w:r>
+              <w:rPr>
+                <w:rFonts w:ascii="Arial" w:hAnsi="Arial"/>
+                <w:sz w:val="16"/>
+                <w:szCs w:val="16"/>
+              </w:rPr>
+            </w:r>
+          </w:p>
+          <w:p>
+            <w:pPr>
+              <w:pStyle w:val="Normal"/>
+              <w:widowControl w:val="false"/>
+              <w:bidi w:val="0"/>
+              <w:jc w:val="left"/>
+              <w:rPr>
+                <w:rFonts w:ascii="Arial" w:hAnsi="Arial"/>
+                <w:sz w:val="16"/>
+                <w:szCs w:val="16"/>
+              </w:rPr>
+            </w:pPr>
+            <w:r>
+              <w:rPr>
+                <w:rFonts w:ascii="Arial" w:hAnsi="Arial"/>
+                <w:sz w:val="16"/>
+                <w:szCs w:val="16"/>
+              </w:rPr>
+              <w:t xml:space="preserve">       </w:t>
+            </w:r>
+            <w:r>
+              <w:rPr>
+                <w:rFonts w:ascii="Arial" w:hAnsi="Arial"/>
+                <w:sz w:val="16"/>
+                <w:szCs w:val="16"/>
+              </w:rPr>
+              <w:t>}</w:t>
+            </w:r>
+          </w:p>
+          <w:p>
+            <w:pPr>
+              <w:pStyle w:val="Normal"/>
+              <w:widowControl w:val="false"/>
+              <w:bidi w:val="0"/>
+              <w:jc w:val="left"/>
+              <w:rPr>
+                <w:rFonts w:ascii="Arial" w:hAnsi="Arial"/>
+                <w:sz w:val="16"/>
+                <w:szCs w:val="16"/>
+              </w:rPr>
+            </w:pPr>
+            <w:r>
+              <w:rPr>
+                <w:rFonts w:ascii="Arial" w:hAnsi="Arial"/>
+                <w:sz w:val="16"/>
+                <w:szCs w:val="16"/>
+              </w:rPr>
+              <w:t xml:space="preserve">   </w:t>
+            </w:r>
+            <w:r>
+              <w:rPr>
+                <w:rFonts w:ascii="Arial" w:hAnsi="Arial"/>
+                <w:sz w:val="16"/>
+                <w:szCs w:val="16"/>
+              </w:rPr>
+              <w:t>}</w:t>
+            </w:r>
+          </w:p>
+          <w:p>
+            <w:pPr>
+              <w:pStyle w:val="Normal"/>
+              <w:widowControl w:val="false"/>
+              <w:bidi w:val="0"/>
+              <w:jc w:val="left"/>
+              <w:rPr>
+                <w:rFonts w:ascii="Arial" w:hAnsi="Arial"/>
+                <w:sz w:val="16"/>
+                <w:szCs w:val="16"/>
+              </w:rPr>
+            </w:pPr>
+            <w:r>
+              <w:rPr>
+                <w:rFonts w:ascii="Arial" w:hAnsi="Arial"/>
+                <w:sz w:val="16"/>
+                <w:szCs w:val="16"/>
+              </w:rPr>
+              <w:t>}</w:t>
+            </w:r>
+          </w:p>
+          <w:p>
+            <w:pPr>
+              <w:pStyle w:val="Normal"/>
+              <w:widowControl w:val="false"/>
+              <w:bidi w:val="0"/>
+              <w:jc w:val="left"/>
+              <w:rPr>
+                <w:rFonts w:ascii="Arial" w:hAnsi="Arial"/>
+                <w:sz w:val="16"/>
+                <w:szCs w:val="16"/>
+              </w:rPr>
+            </w:pPr>
+            <w:r>
+              <w:rPr>
+                <w:rFonts w:ascii="Arial" w:hAnsi="Arial"/>
+                <w:sz w:val="16"/>
+                <w:szCs w:val="16"/>
+              </w:rPr>
+            </w:r>
+          </w:p>
+        </w:tc>
+        <w:tc>
+          <w:tcPr>
+            <w:tcW w:w="7286" w:type="dxa"/>
+            <w:tcBorders>
+              <w:left w:val="single" w:sz="4" w:space="0" w:color="000000"/>
+              <w:bottom w:val="single" w:sz="4" w:space="0" w:color="000000"/>
+              <w:right w:val="single" w:sz="4" w:space="0" w:color="000000"/>
+            </w:tcBorders>
+          </w:tcPr>
+          <w:p>
+            <w:pPr>
+              <w:pStyle w:val="Contenidodelatabla"/>
+              <w:widowControl w:val="false"/>
+              <w:bidi w:val="0"/>
+              <w:jc w:val="left"/>
+              <w:rPr>
+                <w:rFonts w:ascii="Arial" w:hAnsi="Arial"/>
+                <w:sz w:val="16"/>
+                <w:szCs w:val="16"/>
+              </w:rPr>
+            </w:pPr>
+            <w:r>
+              <w:rPr>
+                <w:rFonts w:ascii="Arial" w:hAnsi="Arial"/>
+                <w:sz w:val="16"/>
+                <w:szCs w:val="16"/>
+              </w:rPr>
+            </w:r>
+          </w:p>
+          <w:p>
+            <w:pPr>
+              <w:pStyle w:val="Contenidodelatabla"/>
+              <w:widowControl w:val="false"/>
+              <w:bidi w:val="0"/>
+              <w:jc w:val="left"/>
+              <w:rPr>
+                <w:rFonts w:ascii="Arial" w:hAnsi="Arial"/>
+                <w:sz w:val="16"/>
+                <w:szCs w:val="16"/>
+              </w:rPr>
+            </w:pPr>
+            <w:r>
+              <w:rPr>
+                <w:rFonts w:ascii="Arial" w:hAnsi="Arial"/>
+                <w:sz w:val="16"/>
+                <w:szCs w:val="16"/>
+              </w:rPr>
+              <w:t>List&lt;Pokemon&gt; pokes = new List&lt;Pokemon&gt;();</w:t>
+            </w:r>
+          </w:p>
+          <w:p>
+            <w:pPr>
+              <w:pStyle w:val="Contenidodelatabla"/>
+              <w:widowControl w:val="false"/>
+              <w:bidi w:val="0"/>
+              <w:jc w:val="left"/>
+              <w:rPr>
+                <w:rFonts w:ascii="Arial" w:hAnsi="Arial"/>
+                <w:sz w:val="16"/>
+                <w:szCs w:val="16"/>
+              </w:rPr>
+            </w:pPr>
+            <w:r>
+              <w:rPr>
+                <w:rFonts w:ascii="Arial" w:hAnsi="Arial"/>
+                <w:sz w:val="16"/>
+                <w:szCs w:val="16"/>
+              </w:rPr>
+              <w:t>pokes.Add(new Pokemon(...));</w:t>
+            </w:r>
+          </w:p>
+          <w:p>
+            <w:pPr>
+              <w:pStyle w:val="Contenidodelatabla"/>
+              <w:widowControl w:val="false"/>
+              <w:bidi w:val="0"/>
+              <w:jc w:val="left"/>
+              <w:rPr>
+                <w:rFonts w:ascii="Arial" w:hAnsi="Arial"/>
+                <w:sz w:val="16"/>
+                <w:szCs w:val="16"/>
+              </w:rPr>
+            </w:pPr>
+            <w:r>
+              <w:rPr>
+                <w:rFonts w:ascii="Arial" w:hAnsi="Arial"/>
+                <w:sz w:val="16"/>
+                <w:szCs w:val="16"/>
+              </w:rPr>
+              <w:t>pokes.Add(new Pokemon(...));</w:t>
+            </w:r>
+          </w:p>
+          <w:p>
+            <w:pPr>
+              <w:pStyle w:val="Contenidodelatabla"/>
+              <w:widowControl w:val="false"/>
+              <w:bidi w:val="0"/>
+              <w:jc w:val="left"/>
+              <w:rPr>
+                <w:rFonts w:ascii="Arial" w:hAnsi="Arial"/>
+                <w:sz w:val="16"/>
+                <w:szCs w:val="16"/>
+              </w:rPr>
+            </w:pPr>
+            <w:r>
+              <w:rPr>
+                <w:rFonts w:ascii="Arial" w:hAnsi="Arial"/>
+                <w:sz w:val="16"/>
+                <w:szCs w:val="16"/>
+              </w:rPr>
+              <w:t>pokes.Add(new Pokemon(...));</w:t>
+            </w:r>
+          </w:p>
+          <w:p>
+            <w:pPr>
+              <w:pStyle w:val="Contenidodelatabla"/>
+              <w:widowControl w:val="false"/>
+              <w:bidi w:val="0"/>
+              <w:jc w:val="left"/>
+              <w:rPr>
+                <w:rFonts w:ascii="Arial" w:hAnsi="Arial"/>
+                <w:sz w:val="16"/>
+                <w:szCs w:val="16"/>
+              </w:rPr>
+            </w:pPr>
+            <w:r>
+              <w:rPr>
+                <w:rFonts w:ascii="Arial" w:hAnsi="Arial"/>
+                <w:sz w:val="16"/>
+                <w:szCs w:val="16"/>
+              </w:rPr>
+              <w:t>pokes.Add(new Pokemon(...));</w:t>
+            </w:r>
+          </w:p>
+          <w:p>
+            <w:pPr>
+              <w:pStyle w:val="Contenidodelatabla"/>
+              <w:widowControl w:val="false"/>
+              <w:bidi w:val="0"/>
+              <w:jc w:val="left"/>
+              <w:rPr>
+                <w:rFonts w:ascii="Arial" w:hAnsi="Arial"/>
+                <w:sz w:val="16"/>
+                <w:szCs w:val="16"/>
+              </w:rPr>
+            </w:pPr>
+            <w:r>
+              <w:rPr>
+                <w:rFonts w:ascii="Arial" w:hAnsi="Arial"/>
+                <w:sz w:val="16"/>
+                <w:szCs w:val="16"/>
+              </w:rPr>
+            </w:r>
+          </w:p>
+          <w:p>
+            <w:pPr>
+              <w:pStyle w:val="Contenidodelatabla"/>
+              <w:widowControl w:val="false"/>
+              <w:bidi w:val="0"/>
+              <w:jc w:val="left"/>
+              <w:rPr>
+                <w:rFonts w:ascii="Arial" w:hAnsi="Arial"/>
+                <w:sz w:val="16"/>
+                <w:szCs w:val="16"/>
+              </w:rPr>
+            </w:pPr>
+            <w:r>
+              <w:rPr>
+                <w:rFonts w:ascii="Arial" w:hAnsi="Arial"/>
+                <w:sz w:val="16"/>
+                <w:szCs w:val="16"/>
+              </w:rPr>
+            </w:r>
+          </w:p>
+          <w:p>
+            <w:pPr>
+              <w:pStyle w:val="Contenidodelatabla"/>
+              <w:widowControl w:val="false"/>
+              <w:bidi w:val="0"/>
+              <w:jc w:val="left"/>
+              <w:rPr>
+                <w:rFonts w:ascii="Arial" w:hAnsi="Arial"/>
+                <w:sz w:val="16"/>
+                <w:szCs w:val="16"/>
+              </w:rPr>
+            </w:pPr>
+            <w:r>
+              <w:rPr>
+                <w:rFonts w:ascii="Arial" w:hAnsi="Arial"/>
+                <w:sz w:val="16"/>
+                <w:szCs w:val="16"/>
+              </w:rPr>
+              <w:t>//ordenar per defecte</w:t>
+            </w:r>
+          </w:p>
+          <w:p>
+            <w:pPr>
+              <w:pStyle w:val="Contenidodelatabla"/>
+              <w:widowControl w:val="false"/>
+              <w:bidi w:val="0"/>
+              <w:jc w:val="left"/>
+              <w:rPr>
+                <w:rFonts w:ascii="Arial" w:hAnsi="Arial"/>
+                <w:sz w:val="16"/>
+                <w:szCs w:val="16"/>
+              </w:rPr>
+            </w:pPr>
+            <w:r>
+              <w:rPr>
+                <w:rFonts w:ascii="Arial" w:hAnsi="Arial"/>
+                <w:sz w:val="16"/>
+                <w:szCs w:val="16"/>
+              </w:rPr>
+              <w:t>pokes.Sort();</w:t>
+            </w:r>
+          </w:p>
+          <w:p>
+            <w:pPr>
+              <w:pStyle w:val="Contenidodelatabla"/>
+              <w:widowControl w:val="false"/>
+              <w:bidi w:val="0"/>
+              <w:jc w:val="left"/>
+              <w:rPr>
+                <w:rFonts w:ascii="Arial" w:hAnsi="Arial"/>
+                <w:sz w:val="16"/>
+                <w:szCs w:val="16"/>
+              </w:rPr>
+            </w:pPr>
+            <w:r>
+              <w:rPr>
+                <w:rFonts w:ascii="Arial" w:hAnsi="Arial"/>
+                <w:sz w:val="16"/>
+                <w:szCs w:val="16"/>
+              </w:rPr>
+            </w:r>
+          </w:p>
+          <w:p>
+            <w:pPr>
+              <w:pStyle w:val="Contenidodelatabla"/>
+              <w:widowControl w:val="false"/>
+              <w:bidi w:val="0"/>
+              <w:jc w:val="left"/>
+              <w:rPr>
+                <w:rFonts w:ascii="Arial" w:hAnsi="Arial"/>
+                <w:sz w:val="16"/>
+                <w:szCs w:val="16"/>
+              </w:rPr>
+            </w:pPr>
+            <w:r>
+              <w:rPr>
+                <w:rFonts w:ascii="Arial" w:hAnsi="Arial"/>
+                <w:sz w:val="16"/>
+                <w:szCs w:val="16"/>
+              </w:rPr>
+              <w:t>//ordenar per atac</w:t>
+            </w:r>
+          </w:p>
+          <w:p>
+            <w:pPr>
+              <w:pStyle w:val="Contenidodelatabla"/>
+              <w:widowControl w:val="false"/>
+              <w:bidi w:val="0"/>
+              <w:jc w:val="left"/>
+              <w:rPr>
+                <w:rFonts w:ascii="Arial" w:hAnsi="Arial"/>
+                <w:sz w:val="16"/>
+                <w:szCs w:val="16"/>
+              </w:rPr>
+            </w:pPr>
+            <w:r>
+              <w:rPr>
+                <w:rFonts w:ascii="Arial" w:hAnsi="Arial"/>
+                <w:sz w:val="16"/>
+                <w:szCs w:val="16"/>
+              </w:rPr>
+              <w:t>pokes.Sort(new ComapardorAtac());</w:t>
+            </w:r>
+          </w:p>
+          <w:p>
+            <w:pPr>
+              <w:pStyle w:val="Contenidodelatabla"/>
+              <w:widowControl w:val="false"/>
+              <w:bidi w:val="0"/>
+              <w:jc w:val="left"/>
+              <w:rPr>
+                <w:rFonts w:ascii="Arial" w:hAnsi="Arial"/>
+                <w:sz w:val="16"/>
+                <w:szCs w:val="16"/>
+              </w:rPr>
+            </w:pPr>
+            <w:r>
+              <w:rPr>
+                <w:rFonts w:ascii="Arial" w:hAnsi="Arial"/>
+                <w:sz w:val="16"/>
+                <w:szCs w:val="16"/>
+              </w:rPr>
+            </w:r>
+          </w:p>
+          <w:p>
+            <w:pPr>
+              <w:pStyle w:val="Contenidodelatabla"/>
+              <w:widowControl w:val="false"/>
+              <w:bidi w:val="0"/>
+              <w:jc w:val="left"/>
+              <w:rPr>
+                <w:rFonts w:ascii="Arial" w:hAnsi="Arial"/>
+                <w:sz w:val="16"/>
+                <w:szCs w:val="16"/>
+              </w:rPr>
+            </w:pPr>
+            <w:r>
+              <w:rPr>
+                <w:rFonts w:ascii="Arial" w:hAnsi="Arial"/>
+                <w:sz w:val="16"/>
+                <w:szCs w:val="16"/>
+              </w:rPr>
+              <w:t>//ordenar array</w:t>
+            </w:r>
+          </w:p>
+          <w:p>
+            <w:pPr>
+              <w:pStyle w:val="Contenidodelatabla"/>
+              <w:widowControl w:val="false"/>
+              <w:bidi w:val="0"/>
+              <w:jc w:val="left"/>
+              <w:rPr>
+                <w:rFonts w:ascii="Arial" w:hAnsi="Arial"/>
+                <w:sz w:val="16"/>
+                <w:szCs w:val="16"/>
+              </w:rPr>
+            </w:pPr>
+            <w:r>
+              <w:rPr>
+                <w:rFonts w:ascii="Arial" w:hAnsi="Arial"/>
+                <w:sz w:val="16"/>
+                <w:szCs w:val="16"/>
+              </w:rPr>
+              <w:t>int[] nums = {3,4,2,3,4,5,6,7,8,8};</w:t>
+            </w:r>
+          </w:p>
+          <w:p>
+            <w:pPr>
+              <w:pStyle w:val="Contenidodelatabla"/>
+              <w:widowControl w:val="false"/>
+              <w:bidi w:val="0"/>
+              <w:jc w:val="left"/>
+              <w:rPr>
+                <w:rFonts w:ascii="Arial" w:hAnsi="Arial"/>
+                <w:sz w:val="16"/>
+                <w:szCs w:val="16"/>
+              </w:rPr>
+            </w:pPr>
+            <w:r>
+              <w:rPr>
+                <w:rFonts w:ascii="Arial" w:hAnsi="Arial"/>
+                <w:sz w:val="16"/>
+                <w:szCs w:val="16"/>
+              </w:rPr>
+              <w:t>Arrays.Sort(nums);</w:t>
+            </w:r>
+          </w:p>
+          <w:p>
+            <w:pPr>
+              <w:pStyle w:val="Contenidodelatabla"/>
+              <w:widowControl w:val="false"/>
+              <w:bidi w:val="0"/>
+              <w:jc w:val="left"/>
+              <w:rPr>
+                <w:rFonts w:ascii="Arial" w:hAnsi="Arial"/>
+                <w:sz w:val="16"/>
+                <w:szCs w:val="16"/>
+              </w:rPr>
+            </w:pPr>
+            <w:r>
+              <w:rPr>
+                <w:rFonts w:ascii="Arial" w:hAnsi="Arial"/>
+                <w:sz w:val="16"/>
+                <w:szCs w:val="16"/>
+              </w:rPr>
+            </w:r>
+          </w:p>
+          <w:p>
+            <w:pPr>
+              <w:pStyle w:val="Contenidodelatabla"/>
+              <w:widowControl w:val="false"/>
+              <w:bidi w:val="0"/>
+              <w:jc w:val="left"/>
+              <w:rPr>
+                <w:rFonts w:ascii="Arial" w:hAnsi="Arial"/>
+                <w:sz w:val="16"/>
+                <w:szCs w:val="16"/>
+              </w:rPr>
+            </w:pPr>
+            <w:r>
+              <w:rPr>
+                <w:rFonts w:ascii="Arial" w:hAnsi="Arial"/>
+                <w:sz w:val="16"/>
+                <w:szCs w:val="16"/>
+              </w:rPr>
+              <w:t>//ordenar array</w:t>
+            </w:r>
+          </w:p>
+          <w:p>
+            <w:pPr>
+              <w:pStyle w:val="Contenidodelatabla"/>
+              <w:widowControl w:val="false"/>
+              <w:bidi w:val="0"/>
+              <w:jc w:val="left"/>
+              <w:rPr>
+                <w:rFonts w:ascii="Arial" w:hAnsi="Arial"/>
+                <w:sz w:val="16"/>
+                <w:szCs w:val="16"/>
+              </w:rPr>
+            </w:pPr>
+            <w:r>
+              <w:rPr>
+                <w:rFonts w:ascii="Arial" w:hAnsi="Arial"/>
+                <w:sz w:val="16"/>
+                <w:szCs w:val="16"/>
+              </w:rPr>
+              <w:t>Pokemon[] pokes = {new Pokemon(…),new Pokemon(…),new Pokemon(…),new Pokemon(…)};</w:t>
+            </w:r>
+          </w:p>
+          <w:p>
+            <w:pPr>
+              <w:pStyle w:val="Contenidodelatabla"/>
+              <w:widowControl w:val="false"/>
+              <w:bidi w:val="0"/>
+              <w:jc w:val="left"/>
+              <w:rPr>
+                <w:rFonts w:ascii="Arial" w:hAnsi="Arial"/>
+                <w:sz w:val="16"/>
+                <w:szCs w:val="16"/>
+              </w:rPr>
+            </w:pPr>
+            <w:r>
+              <w:rPr>
+                <w:rFonts w:ascii="Arial" w:hAnsi="Arial"/>
+                <w:sz w:val="16"/>
+                <w:szCs w:val="16"/>
+              </w:rPr>
+              <w:t>Arrays.Sort(pokes);</w:t>
+            </w:r>
+          </w:p>
+          <w:p>
+            <w:pPr>
+              <w:pStyle w:val="Contenidodelatabla"/>
+              <w:widowControl w:val="false"/>
+              <w:bidi w:val="0"/>
+              <w:jc w:val="left"/>
+              <w:rPr>
+                <w:rFonts w:ascii="Arial" w:hAnsi="Arial"/>
+                <w:sz w:val="16"/>
+                <w:szCs w:val="16"/>
+              </w:rPr>
+            </w:pPr>
+            <w:r>
+              <w:rPr>
+                <w:rFonts w:ascii="Arial" w:hAnsi="Arial"/>
+                <w:sz w:val="16"/>
+                <w:szCs w:val="16"/>
+              </w:rPr>
+              <w:t>Arrays.Sort(pokes,new ComapardorAtac());</w:t>
+            </w:r>
+          </w:p>
+          <w:p>
+            <w:pPr>
+              <w:pStyle w:val="Contenidodelatabla"/>
+              <w:widowControl w:val="false"/>
+              <w:bidi w:val="0"/>
+              <w:jc w:val="left"/>
+              <w:rPr>
+                <w:rFonts w:ascii="Arial" w:hAnsi="Arial"/>
+                <w:sz w:val="16"/>
+                <w:szCs w:val="16"/>
+              </w:rPr>
+            </w:pPr>
+            <w:r>
+              <w:rPr>
+                <w:rFonts w:ascii="Arial" w:hAnsi="Arial"/>
+                <w:sz w:val="16"/>
+                <w:szCs w:val="16"/>
+              </w:rPr>
+            </w:r>
+          </w:p>
+          <w:p>
+            <w:pPr>
+              <w:pStyle w:val="Contenidodelatabla"/>
+              <w:widowControl w:val="false"/>
+              <w:bidi w:val="0"/>
+              <w:jc w:val="left"/>
+              <w:rPr>
+                <w:rFonts w:ascii="Arial" w:hAnsi="Arial"/>
+                <w:sz w:val="16"/>
+                <w:szCs w:val="16"/>
+              </w:rPr>
+            </w:pPr>
+            <w:r>
+              <w:rPr>
+                <w:rFonts w:ascii="Arial" w:hAnsi="Arial"/>
+                <w:sz w:val="16"/>
+                <w:szCs w:val="16"/>
+              </w:rPr>
+            </w:r>
+          </w:p>
+          <w:p>
+            <w:pPr>
+              <w:pStyle w:val="Contenidodelatabla"/>
+              <w:widowControl w:val="false"/>
+              <w:bidi w:val="0"/>
+              <w:jc w:val="left"/>
+              <w:rPr>
+                <w:rFonts w:ascii="Arial" w:hAnsi="Arial"/>
+                <w:sz w:val="16"/>
+                <w:szCs w:val="16"/>
+              </w:rPr>
+            </w:pPr>
+            <w:r>
+              <w:rPr>
+                <w:rFonts w:ascii="Arial" w:hAnsi="Arial"/>
+                <w:sz w:val="16"/>
+                <w:szCs w:val="16"/>
+              </w:rPr>
+            </w:r>
+          </w:p>
+        </w:tc>
+      </w:tr>
+    </w:tbl>
+    <w:p>
+      <w:pPr>
+        <w:pStyle w:val="Normal"/>
+        <w:rPr/>
+      </w:pPr>
+      <w:r>
+        <w:rPr/>
+      </w:r>
+    </w:p>
+    <w:p>
+      <w:pPr>
+        <w:pStyle w:val="Normal"/>
+        <w:rPr/>
+      </w:pPr>
+      <w:r>
+        <w:rPr/>
+      </w:r>
+      <w:r>
+        <w:br w:type="page"/>
+      </w:r>
+    </w:p>
+    <w:p>
+      <w:pPr>
+        <w:pStyle w:val="Normal"/>
+        <w:rPr/>
+      </w:pPr>
+      <w:r>
+        <w:rPr/>
+      </w:r>
+    </w:p>
+    <w:p>
+      <w:pPr>
+        <w:pStyle w:val="Normal"/>
+        <w:rPr/>
+      </w:pPr>
+      <w:r>
+        <w:rPr/>
+      </w:r>
+    </w:p>
+    <w:tbl>
+      <w:tblPr>
+        <w:tblW w:w="5000" w:type="pct"/>
+        <w:jc w:val="left"/>
+        <w:tblInd w:w="-5" w:type="dxa"/>
+        <w:tblLayout w:type="fixed"/>
+        <w:tblCellMar>
+          <w:top w:w="55" w:type="dxa"/>
+          <w:left w:w="55" w:type="dxa"/>
+          <w:bottom w:w="55" w:type="dxa"/>
+          <w:right w:w="55" w:type="dxa"/>
+        </w:tblCellMar>
+      </w:tblPr>
+      <w:tblGrid>
+        <w:gridCol w:w="7284"/>
+        <w:gridCol w:w="7286"/>
+      </w:tblGrid>
+      <w:tr>
+        <w:trPr/>
+        <w:tc>
+          <w:tcPr>
+            <w:tcW w:w="7284" w:type="dxa"/>
+            <w:tcBorders>
+              <w:top w:val="single" w:sz="4" w:space="0" w:color="000000"/>
+              <w:left w:val="single" w:sz="4" w:space="0" w:color="000000"/>
+              <w:bottom w:val="single" w:sz="4" w:space="0" w:color="000000"/>
+            </w:tcBorders>
+          </w:tcPr>
+          <w:p>
+            <w:pPr>
+              <w:pStyle w:val="Normal"/>
+              <w:widowControl w:val="false"/>
+              <w:bidi w:val="0"/>
+              <w:jc w:val="left"/>
+              <w:rPr>
+                <w:rFonts w:ascii="Arial" w:hAnsi="Arial"/>
+              </w:rPr>
+            </w:pPr>
+            <w:r>
+              <w:rPr>
+                <w:rFonts w:ascii="Arial" w:hAnsi="Arial"/>
+              </w:rPr>
+              <w:t>TaulaLlistaD</w:t>
+            </w:r>
+            <w:r>
+              <w:rPr>
+                <w:rFonts w:ascii="Arial" w:hAnsi="Arial"/>
+              </w:rPr>
+              <w:t>&lt;T&gt;</w:t>
+            </w:r>
+          </w:p>
+        </w:tc>
+        <w:tc>
+          <w:tcPr>
+            <w:tcW w:w="7286" w:type="dxa"/>
+            <w:tcBorders>
+              <w:top w:val="single" w:sz="4" w:space="0" w:color="000000"/>
+              <w:left w:val="single" w:sz="4" w:space="0" w:color="000000"/>
+              <w:bottom w:val="single" w:sz="4" w:space="0" w:color="000000"/>
+              <w:right w:val="single" w:sz="4" w:space="0" w:color="000000"/>
+            </w:tcBorders>
+          </w:tcPr>
+          <w:p>
+            <w:pPr>
+              <w:pStyle w:val="Contenidodelatabla"/>
+              <w:widowControl w:val="false"/>
+              <w:bidi w:val="0"/>
+              <w:jc w:val="left"/>
+              <w:rPr>
+                <w:rFonts w:ascii="Arial" w:hAnsi="Arial"/>
+              </w:rPr>
+            </w:pPr>
+            <w:r>
+              <w:rPr>
+                <w:rFonts w:ascii="Arial" w:hAnsi="Arial"/>
+              </w:rPr>
+              <w:t>Main</w:t>
+            </w:r>
+          </w:p>
+        </w:tc>
+      </w:tr>
+      <w:tr>
+        <w:trPr>
+          <w:trHeight w:val="904" w:hRule="atLeast"/>
+        </w:trPr>
+        <w:tc>
+          <w:tcPr>
+            <w:tcW w:w="7284" w:type="dxa"/>
+            <w:tcBorders>
+              <w:left w:val="single" w:sz="4" w:space="0" w:color="000000"/>
+              <w:bottom w:val="single" w:sz="4" w:space="0" w:color="000000"/>
+            </w:tcBorders>
+          </w:tcPr>
+          <w:p>
+            <w:pPr>
+              <w:pStyle w:val="Normal"/>
+              <w:widowControl w:val="false"/>
+              <w:bidi w:val="0"/>
+              <w:jc w:val="left"/>
+              <w:rPr>
+                <w:rFonts w:ascii="Arial" w:hAnsi="Arial"/>
+                <w:sz w:val="16"/>
+                <w:szCs w:val="16"/>
+              </w:rPr>
+            </w:pPr>
+            <w:r>
+              <w:rPr>
+                <w:rFonts w:ascii="Arial" w:hAnsi="Arial"/>
+                <w:sz w:val="16"/>
+                <w:szCs w:val="16"/>
+              </w:rPr>
+            </w:r>
+          </w:p>
+          <w:p>
+            <w:pPr>
+              <w:pStyle w:val="Normal"/>
+              <w:widowControl w:val="false"/>
+              <w:bidi w:val="0"/>
+              <w:jc w:val="left"/>
+              <w:rPr>
+                <w:rFonts w:ascii="Arial" w:hAnsi="Arial"/>
+                <w:sz w:val="16"/>
+                <w:szCs w:val="16"/>
+              </w:rPr>
+            </w:pPr>
+            <w:r>
+              <w:rPr>
+                <w:rFonts w:ascii="Arial" w:hAnsi="Arial"/>
+                <w:sz w:val="16"/>
+                <w:szCs w:val="16"/>
+              </w:rPr>
+              <w:t xml:space="preserve">public class </w:t>
+            </w:r>
+            <w:r>
+              <w:rPr>
+                <w:rFonts w:ascii="Arial" w:hAnsi="Arial"/>
+                <w:sz w:val="16"/>
+                <w:szCs w:val="16"/>
+              </w:rPr>
+              <w:t>TaulaLlistaD</w:t>
+            </w:r>
+            <w:r>
+              <w:rPr>
+                <w:rFonts w:ascii="Arial" w:hAnsi="Arial"/>
+                <w:sz w:val="16"/>
+                <w:szCs w:val="16"/>
+              </w:rPr>
+              <w:t>&lt;T&gt;:</w:t>
+            </w:r>
+            <w:r>
+              <w:rPr>
+                <w:rFonts w:ascii="Arial" w:hAnsi="Arial"/>
+                <w:sz w:val="16"/>
+                <w:szCs w:val="16"/>
+              </w:rPr>
+              <w:t>IEnumerable&lt;T&gt;</w:t>
+            </w:r>
+            <w:r>
+              <w:rPr>
+                <w:rFonts w:ascii="Arial" w:hAnsi="Arial"/>
+                <w:sz w:val="16"/>
+                <w:szCs w:val="16"/>
+              </w:rPr>
+              <w:t>{</w:t>
+            </w:r>
+          </w:p>
+          <w:p>
+            <w:pPr>
+              <w:pStyle w:val="Normal"/>
+              <w:widowControl w:val="false"/>
+              <w:bidi w:val="0"/>
+              <w:jc w:val="left"/>
+              <w:rPr>
+                <w:rFonts w:ascii="Arial" w:hAnsi="Arial"/>
+                <w:sz w:val="16"/>
+                <w:szCs w:val="16"/>
+              </w:rPr>
+            </w:pPr>
+            <w:r>
+              <w:rPr>
+                <w:rFonts w:ascii="Arial" w:hAnsi="Arial"/>
+                <w:sz w:val="16"/>
+                <w:szCs w:val="16"/>
+              </w:rPr>
+            </w:r>
+          </w:p>
+          <w:p>
+            <w:pPr>
+              <w:pStyle w:val="Normal"/>
+              <w:widowControl w:val="false"/>
+              <w:bidi w:val="0"/>
+              <w:jc w:val="left"/>
+              <w:rPr>
+                <w:rFonts w:ascii="Arial" w:hAnsi="Arial"/>
+                <w:sz w:val="16"/>
+                <w:szCs w:val="16"/>
+              </w:rPr>
+            </w:pPr>
+            <w:r>
+              <w:rPr>
+                <w:rFonts w:ascii="Arial" w:hAnsi="Arial"/>
+                <w:sz w:val="16"/>
+                <w:szCs w:val="16"/>
+              </w:rPr>
+              <w:t xml:space="preserve">               </w:t>
+            </w:r>
+            <w:r>
+              <w:rPr>
+                <w:rFonts w:ascii="Arial" w:hAnsi="Arial"/>
+                <w:sz w:val="16"/>
+                <w:szCs w:val="16"/>
+              </w:rPr>
+              <w:t xml:space="preserve">private </w:t>
+            </w:r>
+            <w:r>
+              <w:rPr>
+                <w:rFonts w:ascii="Arial" w:hAnsi="Arial"/>
+                <w:sz w:val="16"/>
+                <w:szCs w:val="16"/>
+              </w:rPr>
+              <w:t>Node head</w:t>
+            </w:r>
+            <w:r>
+              <w:rPr>
+                <w:rFonts w:ascii="Arial" w:hAnsi="Arial"/>
+                <w:sz w:val="16"/>
+                <w:szCs w:val="16"/>
+              </w:rPr>
+              <w:t>;</w:t>
+            </w:r>
+          </w:p>
+          <w:p>
+            <w:pPr>
+              <w:pStyle w:val="Normal"/>
+              <w:widowControl w:val="false"/>
+              <w:bidi w:val="0"/>
+              <w:jc w:val="left"/>
+              <w:rPr>
+                <w:rFonts w:ascii="Arial" w:hAnsi="Arial"/>
+                <w:sz w:val="16"/>
+                <w:szCs w:val="16"/>
+              </w:rPr>
+            </w:pPr>
+            <w:r>
+              <w:rPr>
+                <w:rFonts w:ascii="Arial" w:hAnsi="Arial"/>
+                <w:sz w:val="16"/>
+                <w:szCs w:val="16"/>
+              </w:rPr>
+              <w:t xml:space="preserve">               </w:t>
+            </w:r>
+            <w:r>
+              <w:rPr>
+                <w:rFonts w:ascii="Arial" w:hAnsi="Arial"/>
+                <w:sz w:val="16"/>
+                <w:szCs w:val="16"/>
+              </w:rPr>
+              <w:t xml:space="preserve">private </w:t>
+            </w:r>
+            <w:r>
+              <w:rPr>
+                <w:rFonts w:ascii="Arial" w:hAnsi="Arial"/>
+                <w:sz w:val="16"/>
+                <w:szCs w:val="16"/>
+              </w:rPr>
+              <w:t>Node</w:t>
+            </w:r>
+            <w:r>
+              <w:rPr>
+                <w:rFonts w:ascii="Arial" w:hAnsi="Arial"/>
+                <w:sz w:val="16"/>
+                <w:szCs w:val="16"/>
+              </w:rPr>
+              <w:t xml:space="preserve"> </w:t>
+            </w:r>
+            <w:r>
+              <w:rPr>
+                <w:rFonts w:ascii="Arial" w:hAnsi="Arial"/>
+                <w:sz w:val="16"/>
+                <w:szCs w:val="16"/>
+              </w:rPr>
+              <w:t>tail</w:t>
+            </w:r>
+            <w:r>
+              <w:rPr>
+                <w:rFonts w:ascii="Arial" w:hAnsi="Arial"/>
+                <w:sz w:val="16"/>
+                <w:szCs w:val="16"/>
+              </w:rPr>
+              <w:t xml:space="preserve">;               </w:t>
+            </w:r>
+          </w:p>
+          <w:p>
+            <w:pPr>
+              <w:pStyle w:val="Normal"/>
+              <w:widowControl w:val="false"/>
+              <w:bidi w:val="0"/>
+              <w:jc w:val="left"/>
+              <w:rPr>
+                <w:rFonts w:ascii="Arial" w:hAnsi="Arial"/>
+                <w:sz w:val="16"/>
+                <w:szCs w:val="16"/>
+              </w:rPr>
+            </w:pPr>
+            <w:r>
+              <w:rPr>
+                <w:rFonts w:ascii="Arial" w:hAnsi="Arial"/>
+                <w:sz w:val="16"/>
+                <w:szCs w:val="16"/>
+              </w:rPr>
+              <w:t xml:space="preserve">               </w:t>
+            </w:r>
+            <w:r>
+              <w:rPr>
+                <w:rFonts w:ascii="Arial" w:hAnsi="Arial"/>
+                <w:sz w:val="16"/>
+                <w:szCs w:val="16"/>
+              </w:rPr>
+              <w:t xml:space="preserve">private int </w:t>
+            </w:r>
+            <w:r>
+              <w:rPr>
+                <w:rFonts w:ascii="Arial" w:hAnsi="Arial"/>
+                <w:sz w:val="16"/>
+                <w:szCs w:val="16"/>
+              </w:rPr>
+              <w:t>nElem</w:t>
+            </w:r>
+            <w:r>
+              <w:rPr>
+                <w:rFonts w:ascii="Arial" w:hAnsi="Arial"/>
+                <w:sz w:val="16"/>
+                <w:szCs w:val="16"/>
+              </w:rPr>
+              <w:t>;</w:t>
+            </w:r>
+          </w:p>
+          <w:p>
+            <w:pPr>
+              <w:pStyle w:val="Normal"/>
+              <w:widowControl w:val="false"/>
+              <w:bidi w:val="0"/>
+              <w:jc w:val="left"/>
+              <w:rPr>
+                <w:rFonts w:ascii="Arial" w:hAnsi="Arial"/>
+                <w:sz w:val="16"/>
+                <w:szCs w:val="16"/>
+              </w:rPr>
+            </w:pPr>
+            <w:r>
+              <w:rPr>
+                <w:rFonts w:ascii="Arial" w:hAnsi="Arial"/>
+                <w:sz w:val="16"/>
+                <w:szCs w:val="16"/>
+              </w:rPr>
+            </w:r>
+          </w:p>
+          <w:p>
+            <w:pPr>
+              <w:pStyle w:val="Normal"/>
+              <w:widowControl w:val="false"/>
+              <w:bidi w:val="0"/>
+              <w:jc w:val="left"/>
+              <w:rPr>
+                <w:rFonts w:ascii="Arial" w:hAnsi="Arial"/>
+                <w:sz w:val="16"/>
+                <w:szCs w:val="16"/>
+              </w:rPr>
+            </w:pPr>
+            <w:r>
+              <w:rPr>
+                <w:rFonts w:ascii="Arial" w:hAnsi="Arial"/>
+                <w:sz w:val="16"/>
+                <w:szCs w:val="16"/>
+              </w:rPr>
+              <w:t xml:space="preserve">               </w:t>
+            </w:r>
+            <w:r>
+              <w:rPr>
+                <w:rFonts w:ascii="Arial" w:hAnsi="Arial"/>
+                <w:sz w:val="16"/>
+                <w:szCs w:val="16"/>
+              </w:rPr>
+              <w:t>Count</w:t>
+            </w:r>
+          </w:p>
+          <w:p>
+            <w:pPr>
+              <w:pStyle w:val="Normal"/>
+              <w:widowControl w:val="false"/>
+              <w:bidi w:val="0"/>
+              <w:jc w:val="left"/>
+              <w:rPr>
+                <w:rFonts w:ascii="Arial" w:hAnsi="Arial"/>
+                <w:sz w:val="16"/>
+                <w:szCs w:val="16"/>
+              </w:rPr>
+            </w:pPr>
+            <w:r>
+              <w:rPr>
+                <w:rFonts w:ascii="Arial" w:hAnsi="Arial"/>
+                <w:sz w:val="16"/>
+                <w:szCs w:val="16"/>
+              </w:rPr>
+              <w:t xml:space="preserve">               </w:t>
+            </w:r>
+            <w:r>
+              <w:rPr>
+                <w:rFonts w:ascii="Arial" w:hAnsi="Arial"/>
+                <w:sz w:val="16"/>
+                <w:szCs w:val="16"/>
+              </w:rPr>
+              <w:t>this[index]</w:t>
+            </w:r>
+          </w:p>
+          <w:p>
+            <w:pPr>
+              <w:pStyle w:val="Normal"/>
+              <w:widowControl w:val="false"/>
+              <w:bidi w:val="0"/>
+              <w:jc w:val="left"/>
+              <w:rPr>
+                <w:rFonts w:ascii="Arial" w:hAnsi="Arial"/>
+                <w:sz w:val="16"/>
+                <w:szCs w:val="16"/>
+              </w:rPr>
+            </w:pPr>
+            <w:r>
+              <w:rPr>
+                <w:rFonts w:ascii="Arial" w:hAnsi="Arial"/>
+                <w:sz w:val="16"/>
+                <w:szCs w:val="16"/>
+              </w:rPr>
+            </w:r>
+          </w:p>
+          <w:p>
+            <w:pPr>
+              <w:pStyle w:val="Normal"/>
+              <w:widowControl w:val="false"/>
+              <w:bidi w:val="0"/>
+              <w:jc w:val="left"/>
+              <w:rPr>
+                <w:rFonts w:ascii="Arial" w:hAnsi="Arial"/>
+                <w:sz w:val="16"/>
+                <w:szCs w:val="16"/>
+              </w:rPr>
+            </w:pPr>
+            <w:r>
+              <w:rPr>
+                <w:rFonts w:ascii="Arial" w:hAnsi="Arial"/>
+                <w:sz w:val="16"/>
+                <w:szCs w:val="16"/>
+              </w:rPr>
+              <w:t xml:space="preserve">               </w:t>
+            </w:r>
+            <w:r>
+              <w:rPr>
+                <w:rFonts w:ascii="Arial" w:hAnsi="Arial"/>
+                <w:sz w:val="16"/>
+                <w:szCs w:val="16"/>
+              </w:rPr>
+              <w:t>GetEnumerator()</w:t>
+            </w:r>
+          </w:p>
+          <w:p>
+            <w:pPr>
+              <w:pStyle w:val="Normal"/>
+              <w:widowControl w:val="false"/>
+              <w:bidi w:val="0"/>
+              <w:jc w:val="left"/>
+              <w:rPr>
+                <w:rFonts w:ascii="Arial" w:hAnsi="Arial"/>
+                <w:sz w:val="16"/>
+                <w:szCs w:val="16"/>
+              </w:rPr>
+            </w:pPr>
+            <w:r>
+              <w:rPr>
+                <w:rFonts w:ascii="Arial" w:hAnsi="Arial"/>
+                <w:sz w:val="16"/>
+                <w:szCs w:val="16"/>
+              </w:rPr>
+              <w:t xml:space="preserve">               </w:t>
+            </w:r>
+            <w:r>
+              <w:rPr>
+                <w:rFonts w:ascii="Arial" w:hAnsi="Arial"/>
+                <w:sz w:val="16"/>
+                <w:szCs w:val="16"/>
+              </w:rPr>
+              <w:t>Add</w:t>
+            </w:r>
+          </w:p>
+          <w:p>
+            <w:pPr>
+              <w:pStyle w:val="Normal"/>
+              <w:widowControl w:val="false"/>
+              <w:bidi w:val="0"/>
+              <w:jc w:val="left"/>
+              <w:rPr>
+                <w:rFonts w:ascii="Arial" w:hAnsi="Arial"/>
+                <w:sz w:val="16"/>
+                <w:szCs w:val="16"/>
+              </w:rPr>
+            </w:pPr>
+            <w:r>
+              <w:rPr>
+                <w:rFonts w:ascii="Arial" w:hAnsi="Arial"/>
+                <w:sz w:val="16"/>
+                <w:szCs w:val="16"/>
+              </w:rPr>
+              <w:t xml:space="preserve">               </w:t>
+            </w:r>
+            <w:r>
+              <w:rPr>
+                <w:rFonts w:ascii="Arial" w:hAnsi="Arial"/>
+                <w:sz w:val="16"/>
+                <w:szCs w:val="16"/>
+              </w:rPr>
+              <w:t>IndexOf</w:t>
+            </w:r>
+          </w:p>
+          <w:p>
+            <w:pPr>
+              <w:pStyle w:val="Normal"/>
+              <w:widowControl w:val="false"/>
+              <w:bidi w:val="0"/>
+              <w:jc w:val="left"/>
+              <w:rPr>
+                <w:rFonts w:ascii="Arial" w:hAnsi="Arial"/>
+                <w:sz w:val="16"/>
+                <w:szCs w:val="16"/>
+              </w:rPr>
+            </w:pPr>
+            <w:r>
+              <w:rPr>
+                <w:rFonts w:ascii="Arial" w:hAnsi="Arial"/>
+                <w:sz w:val="16"/>
+                <w:szCs w:val="16"/>
+              </w:rPr>
+              <w:t xml:space="preserve">               </w:t>
+            </w:r>
+            <w:r>
+              <w:rPr>
+                <w:rFonts w:ascii="Arial" w:hAnsi="Arial"/>
+                <w:sz w:val="16"/>
+                <w:szCs w:val="16"/>
+              </w:rPr>
+              <w:t>Contains</w:t>
+            </w:r>
+          </w:p>
+          <w:p>
+            <w:pPr>
+              <w:pStyle w:val="Normal"/>
+              <w:widowControl w:val="false"/>
+              <w:bidi w:val="0"/>
+              <w:jc w:val="left"/>
+              <w:rPr>
+                <w:rFonts w:ascii="Arial" w:hAnsi="Arial"/>
+                <w:sz w:val="16"/>
+                <w:szCs w:val="16"/>
+              </w:rPr>
+            </w:pPr>
+            <w:r>
+              <w:rPr>
+                <w:rFonts w:ascii="Arial" w:hAnsi="Arial"/>
+                <w:sz w:val="16"/>
+                <w:szCs w:val="16"/>
+              </w:rPr>
+              <w:t xml:space="preserve">               </w:t>
+            </w:r>
+            <w:r>
+              <w:rPr>
+                <w:rFonts w:ascii="Arial" w:hAnsi="Arial"/>
+                <w:sz w:val="16"/>
+                <w:szCs w:val="16"/>
+              </w:rPr>
+              <w:t>ToString</w:t>
+            </w:r>
+          </w:p>
+          <w:p>
+            <w:pPr>
+              <w:pStyle w:val="Normal"/>
+              <w:widowControl w:val="false"/>
+              <w:bidi w:val="0"/>
+              <w:jc w:val="left"/>
+              <w:rPr>
+                <w:rFonts w:ascii="Arial" w:hAnsi="Arial"/>
+                <w:sz w:val="16"/>
+                <w:szCs w:val="16"/>
+              </w:rPr>
+            </w:pPr>
+            <w:r>
+              <w:rPr>
+                <w:rFonts w:ascii="Arial" w:hAnsi="Arial"/>
+                <w:sz w:val="16"/>
+                <w:szCs w:val="16"/>
+              </w:rPr>
+            </w:r>
+          </w:p>
+          <w:p>
+            <w:pPr>
+              <w:pStyle w:val="Normal"/>
+              <w:widowControl w:val="false"/>
+              <w:bidi w:val="0"/>
+              <w:jc w:val="left"/>
+              <w:rPr>
+                <w:rFonts w:ascii="Arial" w:hAnsi="Arial"/>
+                <w:sz w:val="16"/>
+                <w:szCs w:val="16"/>
+              </w:rPr>
+            </w:pPr>
+            <w:r>
+              <w:rPr>
+                <w:rFonts w:ascii="Arial" w:hAnsi="Arial"/>
+                <w:sz w:val="16"/>
+                <w:szCs w:val="16"/>
+              </w:rPr>
+              <w:t>}</w:t>
+            </w:r>
+          </w:p>
+          <w:p>
+            <w:pPr>
+              <w:pStyle w:val="Normal"/>
+              <w:widowControl w:val="false"/>
+              <w:bidi w:val="0"/>
+              <w:jc w:val="left"/>
+              <w:rPr>
+                <w:rFonts w:ascii="Arial" w:hAnsi="Arial"/>
+                <w:sz w:val="16"/>
+                <w:szCs w:val="16"/>
+              </w:rPr>
+            </w:pPr>
+            <w:r>
+              <w:rPr>
+                <w:rFonts w:ascii="Arial" w:hAnsi="Arial"/>
+                <w:sz w:val="16"/>
+                <w:szCs w:val="16"/>
+              </w:rPr>
+            </w:r>
+          </w:p>
+        </w:tc>
+        <w:tc>
+          <w:tcPr>
+            <w:tcW w:w="7286" w:type="dxa"/>
+            <w:tcBorders>
+              <w:left w:val="single" w:sz="4" w:space="0" w:color="000000"/>
+              <w:bottom w:val="single" w:sz="4" w:space="0" w:color="000000"/>
+              <w:right w:val="single" w:sz="4" w:space="0" w:color="000000"/>
+            </w:tcBorders>
+          </w:tcPr>
+          <w:p>
+            <w:pPr>
+              <w:pStyle w:val="Contenidodelatabla"/>
+              <w:widowControl w:val="false"/>
+              <w:bidi w:val="0"/>
+              <w:jc w:val="left"/>
+              <w:rPr>
+                <w:rFonts w:ascii="Arial" w:hAnsi="Arial"/>
+                <w:sz w:val="16"/>
+                <w:szCs w:val="16"/>
+              </w:rPr>
+            </w:pPr>
+            <w:r>
+              <w:rPr>
+                <w:rFonts w:ascii="Arial" w:hAnsi="Arial"/>
+                <w:sz w:val="16"/>
+                <w:szCs w:val="16"/>
+              </w:rPr>
+              <w:t>En el main la LlistaTaulaD no té cap diferència amb la LlistaTaula</w:t>
+            </w:r>
+          </w:p>
+          <w:p>
+            <w:pPr>
+              <w:pStyle w:val="Contenidodelatabla"/>
+              <w:widowControl w:val="false"/>
+              <w:bidi w:val="0"/>
+              <w:jc w:val="left"/>
+              <w:rPr>
+                <w:rFonts w:ascii="Arial" w:hAnsi="Arial"/>
+                <w:sz w:val="16"/>
+                <w:szCs w:val="16"/>
+              </w:rPr>
+            </w:pPr>
+            <w:r>
+              <w:rPr>
+                <w:rFonts w:ascii="Arial" w:hAnsi="Arial"/>
+                <w:sz w:val="16"/>
+                <w:szCs w:val="16"/>
+              </w:rPr>
+            </w:r>
+          </w:p>
+        </w:tc>
+      </w:tr>
+    </w:tbl>
+    <w:p>
+      <w:pPr>
+        <w:pStyle w:val="Normal"/>
         <w:rPr/>
       </w:pPr>
       <w:r>

</xml_diff>